<commit_message>
uoc luong gia thanh / chat luong: tieu de
</commit_message>
<xml_diff>
--- a/docs/report_QLDA_nhom5.docx
+++ b/docs/report_QLDA_nhom5.docx
@@ -32042,309 +32042,180 @@
     </w:p>
     <w:p>
       <w:pPr>
-        <w:rPr>
-          <w:i/>
-        </w:rPr>
-      </w:pPr>
-      <w:r>
-        <w:rPr>
-          <w:i/>
-        </w:rPr>
+        <w:pStyle w:val="Heading2"/>
+      </w:pPr>
+      <w:r>
         <w:t xml:space="preserve">Chi </w:t>
       </w:r>
       <w:proofErr w:type="spellStart"/>
       <w:r>
-        <w:rPr>
-          <w:i/>
-        </w:rPr>
         <w:t>phí</w:t>
       </w:r>
       <w:proofErr w:type="spellEnd"/>
       <w:r>
-        <w:rPr>
-          <w:i/>
-        </w:rPr>
-        <w:t xml:space="preserve"> </w:t>
-      </w:r>
-      <w:proofErr w:type="spellStart"/>
-      <w:r>
-        <w:rPr>
-          <w:i/>
-        </w:rPr>
+        <w:t xml:space="preserve"> </w:t>
+      </w:r>
+      <w:proofErr w:type="spellStart"/>
+      <w:r>
         <w:t>phát</w:t>
       </w:r>
       <w:proofErr w:type="spellEnd"/>
       <w:r>
-        <w:rPr>
-          <w:i/>
-        </w:rPr>
         <w:t xml:space="preserve"> </w:t>
       </w:r>
       <w:proofErr w:type="spellStart"/>
       <w:proofErr w:type="gramStart"/>
       <w:r>
-        <w:rPr>
-          <w:i/>
-        </w:rPr>
         <w:t>triển</w:t>
       </w:r>
       <w:proofErr w:type="spellEnd"/>
       <w:r>
-        <w:rPr>
-          <w:i/>
-        </w:rPr>
         <w:t xml:space="preserve">  +</w:t>
       </w:r>
       <w:proofErr w:type="gramEnd"/>
       <w:r>
-        <w:rPr>
-          <w:i/>
-        </w:rPr>
         <w:t xml:space="preserve">  Chi </w:t>
       </w:r>
       <w:proofErr w:type="spellStart"/>
       <w:r>
-        <w:rPr>
-          <w:i/>
-        </w:rPr>
         <w:t>phí</w:t>
       </w:r>
       <w:proofErr w:type="spellEnd"/>
       <w:r>
-        <w:rPr>
-          <w:i/>
-        </w:rPr>
-        <w:t xml:space="preserve"> </w:t>
-      </w:r>
-      <w:proofErr w:type="spellStart"/>
-      <w:r>
-        <w:rPr>
-          <w:i/>
-        </w:rPr>
+        <w:t xml:space="preserve"> </w:t>
+      </w:r>
+      <w:proofErr w:type="spellStart"/>
+      <w:r>
         <w:t>kiểm</w:t>
       </w:r>
       <w:proofErr w:type="spellEnd"/>
       <w:r>
-        <w:rPr>
-          <w:i/>
-        </w:rPr>
-        <w:t xml:space="preserve"> </w:t>
-      </w:r>
-      <w:proofErr w:type="spellStart"/>
-      <w:r>
-        <w:rPr>
-          <w:i/>
-        </w:rPr>
+        <w:t xml:space="preserve"> </w:t>
+      </w:r>
+      <w:proofErr w:type="spellStart"/>
+      <w:r>
         <w:t>thử</w:t>
       </w:r>
       <w:proofErr w:type="spellEnd"/>
     </w:p>
     <w:p>
       <w:pPr>
-        <w:rPr>
-          <w:i/>
-        </w:rPr>
-      </w:pPr>
-      <w:r>
-        <w:rPr>
-          <w:i/>
-        </w:rPr>
+        <w:pStyle w:val="Heading2"/>
+      </w:pPr>
+      <w:r>
         <w:t xml:space="preserve">Chi </w:t>
       </w:r>
       <w:proofErr w:type="spellStart"/>
       <w:r>
-        <w:rPr>
-          <w:i/>
-        </w:rPr>
         <w:t>phí</w:t>
       </w:r>
       <w:proofErr w:type="spellEnd"/>
       <w:r>
-        <w:rPr>
-          <w:i/>
-        </w:rPr>
-        <w:t xml:space="preserve"> </w:t>
-      </w:r>
-      <w:proofErr w:type="spellStart"/>
-      <w:r>
-        <w:rPr>
-          <w:i/>
-        </w:rPr>
+        <w:t xml:space="preserve"> </w:t>
+      </w:r>
+      <w:proofErr w:type="spellStart"/>
+      <w:r>
         <w:t>vận</w:t>
       </w:r>
       <w:proofErr w:type="spellEnd"/>
       <w:r>
-        <w:rPr>
-          <w:i/>
-        </w:rPr>
-        <w:t xml:space="preserve"> </w:t>
-      </w:r>
-      <w:proofErr w:type="spellStart"/>
-      <w:r>
-        <w:rPr>
-          <w:i/>
-        </w:rPr>
+        <w:t xml:space="preserve"> </w:t>
+      </w:r>
+      <w:proofErr w:type="spellStart"/>
+      <w:r>
         <w:t>hành</w:t>
       </w:r>
       <w:proofErr w:type="spellEnd"/>
       <w:r>
-        <w:rPr>
-          <w:i/>
-        </w:rPr>
         <w:t xml:space="preserve">, </w:t>
       </w:r>
       <w:proofErr w:type="spellStart"/>
       <w:r>
-        <w:rPr>
-          <w:i/>
-        </w:rPr>
         <w:t>quản</w:t>
       </w:r>
       <w:proofErr w:type="spellEnd"/>
       <w:r>
-        <w:rPr>
-          <w:i/>
-        </w:rPr>
-        <w:t xml:space="preserve"> </w:t>
-      </w:r>
-      <w:proofErr w:type="spellStart"/>
-      <w:r>
-        <w:rPr>
-          <w:i/>
-        </w:rPr>
+        <w:t xml:space="preserve"> </w:t>
+      </w:r>
+      <w:proofErr w:type="spellStart"/>
+      <w:r>
         <w:t>lý</w:t>
       </w:r>
       <w:proofErr w:type="spellEnd"/>
       <w:r>
-        <w:rPr>
-          <w:i/>
-        </w:rPr>
         <w:t xml:space="preserve">, </w:t>
       </w:r>
       <w:proofErr w:type="spellStart"/>
       <w:r>
-        <w:rPr>
-          <w:i/>
-        </w:rPr>
         <w:t>hành</w:t>
       </w:r>
       <w:proofErr w:type="spellEnd"/>
       <w:r>
-        <w:rPr>
-          <w:i/>
-        </w:rPr>
-        <w:t xml:space="preserve"> </w:t>
-      </w:r>
-      <w:proofErr w:type="spellStart"/>
-      <w:r>
-        <w:rPr>
-          <w:i/>
-        </w:rPr>
+        <w:t xml:space="preserve"> </w:t>
+      </w:r>
+      <w:proofErr w:type="spellStart"/>
+      <w:r>
         <w:t>chính</w:t>
       </w:r>
       <w:proofErr w:type="spellEnd"/>
     </w:p>
     <w:p>
       <w:pPr>
-        <w:rPr>
-          <w:i/>
-        </w:rPr>
-      </w:pPr>
-      <w:r>
-        <w:rPr>
-          <w:i/>
-        </w:rPr>
+        <w:pStyle w:val="Heading2"/>
+      </w:pPr>
+      <w:r>
         <w:t xml:space="preserve">Chi </w:t>
       </w:r>
       <w:proofErr w:type="spellStart"/>
       <w:r>
-        <w:rPr>
-          <w:i/>
-        </w:rPr>
         <w:t>phí</w:t>
       </w:r>
       <w:proofErr w:type="spellEnd"/>
       <w:r>
-        <w:rPr>
-          <w:i/>
-        </w:rPr>
-        <w:t xml:space="preserve"> </w:t>
-      </w:r>
-      <w:proofErr w:type="spellStart"/>
-      <w:r>
-        <w:rPr>
-          <w:i/>
-        </w:rPr>
+        <w:t xml:space="preserve"> </w:t>
+      </w:r>
+      <w:proofErr w:type="spellStart"/>
+      <w:r>
         <w:t>kính</w:t>
       </w:r>
       <w:proofErr w:type="spellEnd"/>
       <w:r>
-        <w:rPr>
-          <w:i/>
-        </w:rPr>
-        <w:t xml:space="preserve"> </w:t>
-      </w:r>
-      <w:proofErr w:type="spellStart"/>
-      <w:r>
-        <w:rPr>
-          <w:i/>
-        </w:rPr>
+        <w:t xml:space="preserve"> </w:t>
+      </w:r>
+      <w:proofErr w:type="spellStart"/>
+      <w:r>
         <w:t>doanh</w:t>
       </w:r>
       <w:proofErr w:type="spellEnd"/>
       <w:r>
-        <w:rPr>
-          <w:i/>
-        </w:rPr>
         <w:t xml:space="preserve">, </w:t>
       </w:r>
       <w:proofErr w:type="spellStart"/>
       <w:r>
-        <w:rPr>
-          <w:i/>
-        </w:rPr>
         <w:t>quảng</w:t>
       </w:r>
       <w:proofErr w:type="spellEnd"/>
       <w:r>
-        <w:rPr>
-          <w:i/>
-        </w:rPr>
-        <w:t xml:space="preserve"> </w:t>
-      </w:r>
-      <w:proofErr w:type="spellStart"/>
-      <w:r>
-        <w:rPr>
-          <w:i/>
-        </w:rPr>
+        <w:t xml:space="preserve"> </w:t>
+      </w:r>
+      <w:proofErr w:type="spellStart"/>
+      <w:r>
         <w:t>cáo</w:t>
       </w:r>
       <w:proofErr w:type="spellEnd"/>
       <w:r>
-        <w:rPr>
-          <w:i/>
-        </w:rPr>
         <w:t xml:space="preserve">, </w:t>
       </w:r>
       <w:proofErr w:type="spellStart"/>
       <w:r>
-        <w:rPr>
-          <w:i/>
-        </w:rPr>
         <w:t>tiếp</w:t>
       </w:r>
       <w:proofErr w:type="spellEnd"/>
       <w:r>
-        <w:rPr>
-          <w:i/>
-        </w:rPr>
-        <w:t xml:space="preserve"> </w:t>
-      </w:r>
-      <w:proofErr w:type="spellStart"/>
-      <w:r>
-        <w:rPr>
-          <w:i/>
-        </w:rPr>
+        <w:t xml:space="preserve"> </w:t>
+      </w:r>
+      <w:proofErr w:type="spellStart"/>
+      <w:r>
         <w:t>thị</w:t>
       </w:r>
       <w:proofErr w:type="spellEnd"/>
@@ -32387,265 +32258,95 @@
     </w:p>
     <w:p>
       <w:pPr>
-        <w:rPr>
-          <w:i/>
-        </w:rPr>
-      </w:pPr>
-      <w:proofErr w:type="spellStart"/>
-      <w:r>
-        <w:rPr>
-          <w:i/>
-        </w:rPr>
+        <w:pStyle w:val="Heading2"/>
+      </w:pPr>
+      <w:proofErr w:type="spellStart"/>
+      <w:r>
         <w:t>Ước</w:t>
       </w:r>
       <w:proofErr w:type="spellEnd"/>
       <w:r>
-        <w:rPr>
-          <w:i/>
-        </w:rPr>
-        <w:t xml:space="preserve"> </w:t>
-      </w:r>
-      <w:proofErr w:type="spellStart"/>
-      <w:r>
-        <w:rPr>
-          <w:i/>
-        </w:rPr>
+        <w:t xml:space="preserve"> </w:t>
+      </w:r>
+      <w:proofErr w:type="spellStart"/>
+      <w:r>
         <w:t>lượng</w:t>
       </w:r>
       <w:proofErr w:type="spellEnd"/>
       <w:r>
-        <w:rPr>
-          <w:i/>
-        </w:rPr>
-        <w:t xml:space="preserve"> </w:t>
-      </w:r>
-      <w:proofErr w:type="spellStart"/>
-      <w:r>
-        <w:rPr>
-          <w:i/>
-        </w:rPr>
+        <w:t xml:space="preserve"> </w:t>
+      </w:r>
+      <w:proofErr w:type="spellStart"/>
+      <w:r>
         <w:t>số</w:t>
       </w:r>
       <w:proofErr w:type="spellEnd"/>
       <w:r>
-        <w:rPr>
-          <w:i/>
-        </w:rPr>
-        <w:t xml:space="preserve"> </w:t>
-      </w:r>
-      <w:proofErr w:type="spellStart"/>
-      <w:r>
-        <w:rPr>
-          <w:i/>
-        </w:rPr>
+        <w:t xml:space="preserve"> </w:t>
+      </w:r>
+      <w:proofErr w:type="spellStart"/>
+      <w:r>
         <w:t>dòng</w:t>
       </w:r>
       <w:proofErr w:type="spellEnd"/>
       <w:r>
-        <w:rPr>
-          <w:i/>
-        </w:rPr>
         <w:t xml:space="preserve"> code</w:t>
       </w:r>
       <w:r>
-        <w:rPr>
-          <w:i/>
-        </w:rPr>
-        <w:t xml:space="preserve">: 150000 </w:t>
-      </w:r>
-      <w:proofErr w:type="spellStart"/>
-      <w:r>
-        <w:rPr>
-          <w:i/>
-        </w:rPr>
-        <w:t>dòng</w:t>
-      </w:r>
-      <w:proofErr w:type="spellEnd"/>
+        <w:t>:</w:t>
+      </w:r>
     </w:p>
     <w:p>
-      <w:pPr>
-        <w:rPr>
-          <w:i/>
-        </w:rPr>
-      </w:pPr>
-      <w:proofErr w:type="spellStart"/>
-      <w:r>
-        <w:rPr>
-          <w:i/>
-        </w:rPr>
-        <w:t>Ước</w:t>
-      </w:r>
-      <w:proofErr w:type="spellEnd"/>
-      <w:r>
-        <w:rPr>
-          <w:i/>
-        </w:rPr>
-        <w:t xml:space="preserve"> </w:t>
-      </w:r>
-      <w:proofErr w:type="spellStart"/>
-      <w:r>
-        <w:rPr>
-          <w:i/>
-        </w:rPr>
-        <w:t>lượng</w:t>
-      </w:r>
-      <w:proofErr w:type="spellEnd"/>
-      <w:r>
-        <w:rPr>
-          <w:i/>
-        </w:rPr>
-        <w:t xml:space="preserve"> </w:t>
-      </w:r>
-      <w:proofErr w:type="spellStart"/>
-      <w:r>
-        <w:rPr>
-          <w:i/>
-        </w:rPr>
-        <w:t>số</w:t>
-      </w:r>
-      <w:proofErr w:type="spellEnd"/>
-      <w:r>
-        <w:rPr>
-          <w:i/>
-        </w:rPr>
-        <w:t xml:space="preserve"> testcase </w:t>
+      <w:r>
+        <w:t xml:space="preserve"> 150000 </w:t>
+      </w:r>
+      <w:proofErr w:type="spellStart"/>
+      <w:r>
+        <w:t>dòng</w:t>
+      </w:r>
+      <w:proofErr w:type="spellEnd"/>
+      <w:r>
+        <w:t xml:space="preserve"> </w:t>
       </w:r>
     </w:p>
     <w:p>
       <w:pPr>
-        <w:rPr>
-          <w:i/>
-          <w:lang w:val="fr-FR"/>
-        </w:rPr>
-      </w:pPr>
-      <w:r>
-        <w:rPr>
-          <w:i/>
-          <w:lang w:val="fr-FR"/>
-        </w:rPr>
-        <w:t xml:space="preserve">Qui </w:t>
-      </w:r>
-      <w:proofErr w:type="spellStart"/>
-      <w:r>
-        <w:rPr>
-          <w:i/>
-          <w:lang w:val="fr-FR"/>
-        </w:rPr>
-        <w:t>định</w:t>
-      </w:r>
-      <w:proofErr w:type="spellEnd"/>
-      <w:r>
-        <w:rPr>
-          <w:i/>
-          <w:lang w:val="fr-FR"/>
-        </w:rPr>
-        <w:t xml:space="preserve"> </w:t>
-      </w:r>
-      <w:proofErr w:type="spellStart"/>
-      <w:r>
-        <w:rPr>
-          <w:i/>
-          <w:lang w:val="fr-FR"/>
-        </w:rPr>
+        <w:pStyle w:val="Heading2"/>
+      </w:pPr>
+      <w:proofErr w:type="spellStart"/>
+      <w:r>
+        <w:t>Ước</w:t>
+      </w:r>
+      <w:proofErr w:type="spellEnd"/>
+      <w:r>
+        <w:t xml:space="preserve"> </w:t>
+      </w:r>
+      <w:proofErr w:type="spellStart"/>
+      <w:r>
+        <w:t>lượng</w:t>
+      </w:r>
+      <w:proofErr w:type="spellEnd"/>
+      <w:r>
+        <w:t xml:space="preserve"> </w:t>
+      </w:r>
+      <w:proofErr w:type="spellStart"/>
+      <w:r>
         <w:t>số</w:t>
       </w:r>
       <w:proofErr w:type="spellEnd"/>
       <w:r>
-        <w:rPr>
-          <w:i/>
-          <w:lang w:val="fr-FR"/>
-        </w:rPr>
-        <w:t xml:space="preserve"> </w:t>
-      </w:r>
-      <w:proofErr w:type="spellStart"/>
-      <w:r>
-        <w:rPr>
-          <w:i/>
-          <w:lang w:val="fr-FR"/>
-        </w:rPr>
-        <w:t>dòng</w:t>
-      </w:r>
-      <w:proofErr w:type="spellEnd"/>
-      <w:r>
-        <w:rPr>
-          <w:i/>
-          <w:lang w:val="fr-FR"/>
-        </w:rPr>
-        <w:t xml:space="preserve"> comme</w:t>
-      </w:r>
-      <w:r>
-        <w:rPr>
-          <w:i/>
-          <w:lang w:val="fr-FR"/>
-        </w:rPr>
-        <w:t xml:space="preserve">nt </w:t>
-      </w:r>
-      <w:proofErr w:type="spellStart"/>
-      <w:r>
-        <w:rPr>
-          <w:i/>
-          <w:lang w:val="fr-FR"/>
-        </w:rPr>
-        <w:t>trên</w:t>
-      </w:r>
-      <w:proofErr w:type="spellEnd"/>
-      <w:r>
-        <w:rPr>
-          <w:i/>
-          <w:lang w:val="fr-FR"/>
-        </w:rPr>
-        <w:t xml:space="preserve"> </w:t>
-      </w:r>
-      <w:proofErr w:type="spellStart"/>
-      <w:r>
-        <w:rPr>
-          <w:i/>
-          <w:lang w:val="fr-FR"/>
-        </w:rPr>
-        <w:t>mỗi</w:t>
-      </w:r>
-      <w:proofErr w:type="spellEnd"/>
-      <w:r>
-        <w:rPr>
-          <w:i/>
-          <w:lang w:val="fr-FR"/>
-        </w:rPr>
-        <w:t xml:space="preserve"> </w:t>
-      </w:r>
-      <w:proofErr w:type="spellStart"/>
-      <w:r>
-        <w:rPr>
-          <w:i/>
-          <w:lang w:val="fr-FR"/>
-        </w:rPr>
-        <w:t>K</w:t>
-      </w:r>
-      <w:r>
-        <w:rPr>
-          <w:i/>
-          <w:lang w:val="fr-FR"/>
-        </w:rPr>
-        <w:t>l</w:t>
-      </w:r>
-      <w:r>
-        <w:rPr>
-          <w:i/>
-          <w:lang w:val="fr-FR"/>
-        </w:rPr>
-        <w:t>oc</w:t>
-      </w:r>
-      <w:proofErr w:type="spellEnd"/>
+        <w:t xml:space="preserve"> testcase </w:t>
+      </w:r>
     </w:p>
     <w:p>
       <w:pPr>
-        <w:rPr>
-          <w:i/>
+        <w:pStyle w:val="Heading2"/>
+        <w:rPr>
           <w:lang w:val="fr-FR"/>
         </w:rPr>
       </w:pPr>
       <w:r>
         <w:rPr>
-          <w:i/>
           <w:lang w:val="fr-FR"/>
         </w:rPr>
         <w:t xml:space="preserve">Qui </w:t>
@@ -32653,7 +32354,6 @@
       <w:proofErr w:type="spellStart"/>
       <w:r>
         <w:rPr>
-          <w:i/>
           <w:lang w:val="fr-FR"/>
         </w:rPr>
         <w:t>định</w:t>
@@ -32661,7 +32361,6 @@
       <w:proofErr w:type="spellEnd"/>
       <w:r>
         <w:rPr>
-          <w:i/>
           <w:lang w:val="fr-FR"/>
         </w:rPr>
         <w:t xml:space="preserve"> </w:t>
@@ -32669,15 +32368,13 @@
       <w:proofErr w:type="spellStart"/>
       <w:r>
         <w:rPr>
-          <w:i/>
           <w:lang w:val="fr-FR"/>
         </w:rPr>
-        <w:t>về</w:t>
-      </w:r>
-      <w:proofErr w:type="spellEnd"/>
-      <w:r>
-        <w:rPr>
-          <w:i/>
+        <w:t>số</w:t>
+      </w:r>
+      <w:proofErr w:type="spellEnd"/>
+      <w:r>
+        <w:rPr>
           <w:lang w:val="fr-FR"/>
         </w:rPr>
         <w:t xml:space="preserve"> </w:t>
@@ -32685,131 +32382,238 @@
       <w:proofErr w:type="spellStart"/>
       <w:r>
         <w:rPr>
-          <w:i/>
           <w:lang w:val="fr-FR"/>
         </w:rPr>
-        <w:t>số</w:t>
-      </w:r>
-      <w:proofErr w:type="spellEnd"/>
-      <w:r>
-        <w:rPr>
-          <w:i/>
+        <w:t>dòng</w:t>
+      </w:r>
+      <w:proofErr w:type="spellEnd"/>
+      <w:r>
+        <w:rPr>
           <w:lang w:val="fr-FR"/>
         </w:rPr>
-        <w:t xml:space="preserve"> unit test, au</w:t>
-      </w:r>
-      <w:r>
-        <w:rPr>
-          <w:i/>
+        <w:t xml:space="preserve"> comme</w:t>
+      </w:r>
+      <w:r>
+        <w:rPr>
           <w:lang w:val="fr-FR"/>
         </w:rPr>
-        <w:t>tomation test</w:t>
-      </w:r>
+        <w:t xml:space="preserve">nt </w:t>
+      </w:r>
+      <w:proofErr w:type="spellStart"/>
+      <w:r>
+        <w:rPr>
+          <w:lang w:val="fr-FR"/>
+        </w:rPr>
+        <w:t>trên</w:t>
+      </w:r>
+      <w:proofErr w:type="spellEnd"/>
+      <w:r>
+        <w:rPr>
+          <w:lang w:val="fr-FR"/>
+        </w:rPr>
+        <w:t xml:space="preserve"> </w:t>
+      </w:r>
+      <w:proofErr w:type="spellStart"/>
+      <w:r>
+        <w:rPr>
+          <w:lang w:val="fr-FR"/>
+        </w:rPr>
+        <w:t>mỗi</w:t>
+      </w:r>
+      <w:proofErr w:type="spellEnd"/>
+      <w:r>
+        <w:rPr>
+          <w:lang w:val="fr-FR"/>
+        </w:rPr>
+        <w:t xml:space="preserve"> </w:t>
+      </w:r>
+      <w:proofErr w:type="spellStart"/>
+      <w:r>
+        <w:rPr>
+          <w:lang w:val="fr-FR"/>
+        </w:rPr>
+        <w:t>K</w:t>
+      </w:r>
+      <w:r>
+        <w:rPr>
+          <w:lang w:val="fr-FR"/>
+        </w:rPr>
+        <w:t>l</w:t>
+      </w:r>
+      <w:r>
+        <w:rPr>
+          <w:lang w:val="fr-FR"/>
+        </w:rPr>
+        <w:t>oc</w:t>
+      </w:r>
+      <w:proofErr w:type="spellEnd"/>
     </w:p>
     <w:p>
       <w:pPr>
-        <w:pStyle w:val="Heading1"/>
-      </w:pPr>
-      <w:bookmarkStart w:id="19" w:name="_Toc90500058"/>
-      <w:proofErr w:type="spellStart"/>
-      <w:r>
-        <w:t>Đóng</w:t>
-      </w:r>
-      <w:proofErr w:type="spellEnd"/>
-      <w:r>
-        <w:t xml:space="preserve"> </w:t>
-      </w:r>
-      <w:proofErr w:type="spellStart"/>
-      <w:r>
-        <w:t>dự</w:t>
-      </w:r>
-      <w:proofErr w:type="spellEnd"/>
-      <w:r>
-        <w:t xml:space="preserve"> </w:t>
-      </w:r>
-      <w:proofErr w:type="spellStart"/>
-      <w:r>
-        <w:t>án</w:t>
-      </w:r>
-      <w:bookmarkEnd w:id="19"/>
-      <w:proofErr w:type="spellEnd"/>
+        <w:pStyle w:val="Heading2"/>
+        <w:rPr>
+          <w:lang w:val="fr-FR"/>
+        </w:rPr>
+      </w:pPr>
+      <w:r>
+        <w:rPr>
+          <w:lang w:val="fr-FR"/>
+        </w:rPr>
+        <w:t xml:space="preserve">Qui </w:t>
+      </w:r>
+      <w:proofErr w:type="spellStart"/>
+      <w:r>
+        <w:rPr>
+          <w:lang w:val="fr-FR"/>
+        </w:rPr>
+        <w:t>định</w:t>
+      </w:r>
+      <w:proofErr w:type="spellEnd"/>
+      <w:r>
+        <w:rPr>
+          <w:lang w:val="fr-FR"/>
+        </w:rPr>
+        <w:t xml:space="preserve"> </w:t>
+      </w:r>
+      <w:proofErr w:type="spellStart"/>
+      <w:r>
+        <w:rPr>
+          <w:lang w:val="fr-FR"/>
+        </w:rPr>
+        <w:t>về</w:t>
+      </w:r>
+      <w:proofErr w:type="spellEnd"/>
+      <w:r>
+        <w:rPr>
+          <w:lang w:val="fr-FR"/>
+        </w:rPr>
+        <w:t xml:space="preserve"> </w:t>
+      </w:r>
+      <w:proofErr w:type="spellStart"/>
+      <w:r>
+        <w:rPr>
+          <w:lang w:val="fr-FR"/>
+        </w:rPr>
+        <w:t>số</w:t>
+      </w:r>
+      <w:proofErr w:type="spellEnd"/>
+      <w:r>
+        <w:rPr>
+          <w:lang w:val="fr-FR"/>
+        </w:rPr>
+        <w:t xml:space="preserve"> unit test, au</w:t>
+      </w:r>
+      <w:r>
+        <w:rPr>
+          <w:lang w:val="fr-FR"/>
+        </w:rPr>
+        <w:t>tomation test</w:t>
+      </w:r>
     </w:p>
     <w:p>
-      <w:proofErr w:type="spellStart"/>
-      <w:r>
-        <w:t>Thực</w:t>
-      </w:r>
-      <w:proofErr w:type="spellEnd"/>
-      <w:r>
-        <w:t xml:space="preserve"> </w:t>
-      </w:r>
-      <w:proofErr w:type="spellStart"/>
-      <w:r>
-        <w:t>hiện</w:t>
-      </w:r>
-      <w:proofErr w:type="spellEnd"/>
-      <w:r>
-        <w:t xml:space="preserve"> </w:t>
-      </w:r>
-      <w:proofErr w:type="spellStart"/>
-      <w:r>
-        <w:t>các</w:t>
-      </w:r>
-      <w:proofErr w:type="spellEnd"/>
-      <w:r>
-        <w:t xml:space="preserve"> </w:t>
-      </w:r>
-      <w:proofErr w:type="spellStart"/>
-      <w:r>
-        <w:t>thống</w:t>
-      </w:r>
-      <w:proofErr w:type="spellEnd"/>
-      <w:r>
-        <w:t xml:space="preserve"> </w:t>
-      </w:r>
-      <w:proofErr w:type="spellStart"/>
-      <w:r>
-        <w:t>kê</w:t>
-      </w:r>
+      <w:pPr>
+        <w:pStyle w:val="Heading1"/>
+      </w:pPr>
+      <w:bookmarkStart w:id="19" w:name="_Toc90500058"/>
+      <w:proofErr w:type="spellStart"/>
+      <w:r>
+        <w:t>Đóng</w:t>
+      </w:r>
+      <w:proofErr w:type="spellEnd"/>
+      <w:r>
+        <w:t xml:space="preserve"> </w:t>
+      </w:r>
+      <w:proofErr w:type="spellStart"/>
+      <w:r>
+        <w:t>dự</w:t>
+      </w:r>
+      <w:proofErr w:type="spellEnd"/>
+      <w:r>
+        <w:t xml:space="preserve"> </w:t>
+      </w:r>
+      <w:proofErr w:type="spellStart"/>
+      <w:r>
+        <w:t>án</w:t>
+      </w:r>
+      <w:bookmarkEnd w:id="19"/>
       <w:proofErr w:type="spellEnd"/>
     </w:p>
     <w:p>
-      <w:pPr>
-        <w:pStyle w:val="Heading2"/>
-      </w:pPr>
-      <w:bookmarkStart w:id="20" w:name="_Toc90500059"/>
-      <w:proofErr w:type="spellStart"/>
-      <w:r>
-        <w:t>Quản</w:t>
-      </w:r>
-      <w:proofErr w:type="spellEnd"/>
-      <w:r>
-        <w:t xml:space="preserve"> </w:t>
-      </w:r>
-      <w:proofErr w:type="spellStart"/>
-      <w:r>
-        <w:t>lý</w:t>
-      </w:r>
-      <w:proofErr w:type="spellEnd"/>
-      <w:r>
-        <w:t xml:space="preserve"> </w:t>
-      </w:r>
-      <w:proofErr w:type="spellStart"/>
-      <w:r>
-        <w:t>mã</w:t>
-      </w:r>
-      <w:proofErr w:type="spellEnd"/>
-      <w:r>
-        <w:t xml:space="preserve"> </w:t>
-      </w:r>
-      <w:proofErr w:type="spellStart"/>
-      <w:r>
-        <w:t>nguồn</w:t>
-      </w:r>
-      <w:bookmarkEnd w:id="20"/>
+      <w:proofErr w:type="spellStart"/>
+      <w:r>
+        <w:t>Thực</w:t>
+      </w:r>
+      <w:proofErr w:type="spellEnd"/>
+      <w:r>
+        <w:t xml:space="preserve"> </w:t>
+      </w:r>
+      <w:proofErr w:type="spellStart"/>
+      <w:r>
+        <w:t>hiện</w:t>
+      </w:r>
+      <w:proofErr w:type="spellEnd"/>
+      <w:r>
+        <w:t xml:space="preserve"> </w:t>
+      </w:r>
+      <w:proofErr w:type="spellStart"/>
+      <w:r>
+        <w:t>các</w:t>
+      </w:r>
+      <w:proofErr w:type="spellEnd"/>
+      <w:r>
+        <w:t xml:space="preserve"> </w:t>
+      </w:r>
+      <w:proofErr w:type="spellStart"/>
+      <w:r>
+        <w:t>thống</w:t>
+      </w:r>
+      <w:proofErr w:type="spellEnd"/>
+      <w:r>
+        <w:t xml:space="preserve"> </w:t>
+      </w:r>
+      <w:proofErr w:type="spellStart"/>
+      <w:r>
+        <w:t>kê</w:t>
+      </w:r>
       <w:proofErr w:type="spellEnd"/>
     </w:p>
     <w:p>
+      <w:pPr>
+        <w:pStyle w:val="Heading2"/>
+      </w:pPr>
+      <w:bookmarkStart w:id="20" w:name="_Toc90500059"/>
+      <w:proofErr w:type="spellStart"/>
+      <w:r>
+        <w:t>Quản</w:t>
+      </w:r>
+      <w:proofErr w:type="spellEnd"/>
+      <w:r>
+        <w:t xml:space="preserve"> </w:t>
+      </w:r>
+      <w:proofErr w:type="spellStart"/>
+      <w:r>
+        <w:t>lý</w:t>
+      </w:r>
+      <w:proofErr w:type="spellEnd"/>
+      <w:r>
+        <w:t xml:space="preserve"> </w:t>
+      </w:r>
+      <w:proofErr w:type="spellStart"/>
+      <w:r>
+        <w:t>mã</w:t>
+      </w:r>
+      <w:proofErr w:type="spellEnd"/>
+      <w:r>
+        <w:t xml:space="preserve"> </w:t>
+      </w:r>
+      <w:proofErr w:type="spellStart"/>
+      <w:r>
+        <w:t>nguồn</w:t>
+      </w:r>
+      <w:bookmarkEnd w:id="20"/>
+      <w:proofErr w:type="spellEnd"/>
+    </w:p>
+    <w:p>
       <w:proofErr w:type="spellStart"/>
       <w:r>
         <w:t>Dựa</w:t>
@@ -32976,6 +32780,7 @@
       </w:r>
       <w:proofErr w:type="spellStart"/>
       <w:r>
+        <w:lastRenderedPageBreak/>
         <w:t>xuất</w:t>
       </w:r>
       <w:proofErr w:type="spellEnd"/>
@@ -33191,7 +32996,6 @@
       </w:pPr>
       <w:proofErr w:type="spellStart"/>
       <w:r>
-        <w:lastRenderedPageBreak/>
         <w:t>Sơ</w:t>
       </w:r>
       <w:proofErr w:type="spellEnd"/>
@@ -40081,6 +39885,15 @@
 </file>
 
 <file path=customXml/item1.xml><?xml version="1.0" encoding="utf-8"?>
+<?mso-contentType ?>
+<FormTemplates xmlns="http://schemas.microsoft.com/sharepoint/v3/contenttype/forms">
+  <Display>DocumentLibraryForm</Display>
+  <Edit>DocumentLibraryForm</Edit>
+  <New>DocumentLibraryForm</New>
+</FormTemplates>
+</file>
+
+<file path=customXml/item2.xml><?xml version="1.0" encoding="utf-8"?>
 <ct:contentTypeSchema xmlns:ct="http://schemas.microsoft.com/office/2006/metadata/contentType" xmlns:ma="http://schemas.microsoft.com/office/2006/metadata/properties/metaAttributes" ct:_="" ma:_="" ma:contentTypeName="Document" ma:contentTypeID="0x0101006E1CE1E8EA63AA4999BA5B02EFAC962B" ma:contentTypeVersion="2" ma:contentTypeDescription="Create a new document." ma:contentTypeScope="" ma:versionID="e846130d4a1536bd21985d054a554cda">
   <xsd:schema xmlns:xsd="http://www.w3.org/2001/XMLSchema" xmlns:xs="http://www.w3.org/2001/XMLSchema" xmlns:p="http://schemas.microsoft.com/office/2006/metadata/properties" xmlns:ns2="c809249f-bf47-45af-bfdc-f4cb413905df" targetNamespace="http://schemas.microsoft.com/office/2006/metadata/properties" ma:root="true" ma:fieldsID="cc85685b413d027a20082bdf7d355bef" ns2:_="">
     <xsd:import namespace="c809249f-bf47-45af-bfdc-f4cb413905df"/>
@@ -40212,26 +40025,25 @@
 </ct:contentTypeSchema>
 </file>
 
-<file path=customXml/item2.xml><?xml version="1.0" encoding="utf-8"?>
-<?mso-contentType ?>
-<FormTemplates xmlns="http://schemas.microsoft.com/sharepoint/v3/contenttype/forms">
-  <Display>DocumentLibraryForm</Display>
-  <Edit>DocumentLibraryForm</Edit>
-  <New>DocumentLibraryForm</New>
-</FormTemplates>
+<file path=customXml/item3.xml><?xml version="1.0" encoding="utf-8"?>
+<b:Sources xmlns:b="http://schemas.openxmlformats.org/officeDocument/2006/bibliography" xmlns="http://schemas.openxmlformats.org/officeDocument/2006/bibliography" SelectedStyle="\APA.XSL" StyleName="APA"/>
 </file>
 
-<file path=customXml/item3.xml><?xml version="1.0" encoding="utf-8"?>
+<file path=customXml/item4.xml><?xml version="1.0" encoding="utf-8"?>
 <p:properties xmlns:p="http://schemas.microsoft.com/office/2006/metadata/properties" xmlns:xsi="http://www.w3.org/2001/XMLSchema-instance" xmlns:pc="http://schemas.microsoft.com/office/infopath/2007/PartnerControls">
   <documentManagement/>
 </p:properties>
 </file>
 
-<file path=customXml/item4.xml><?xml version="1.0" encoding="utf-8"?>
-<b:Sources xmlns:b="http://schemas.openxmlformats.org/officeDocument/2006/bibliography" xmlns="http://schemas.openxmlformats.org/officeDocument/2006/bibliography" SelectedStyle="\APA.XSL" StyleName="APA"/>
+<file path=customXml/itemProps1.xml><?xml version="1.0" encoding="utf-8"?>
+<ds:datastoreItem xmlns:ds="http://schemas.openxmlformats.org/officeDocument/2006/customXml" ds:itemID="{BB557C81-EA69-47BE-A07D-CA4CC19B63EC}">
+  <ds:schemaRefs>
+    <ds:schemaRef ds:uri="http://schemas.microsoft.com/sharepoint/v3/contenttype/forms"/>
+  </ds:schemaRefs>
+</ds:datastoreItem>
 </file>
 
-<file path=customXml/itemProps1.xml><?xml version="1.0" encoding="utf-8"?>
+<file path=customXml/itemProps2.xml><?xml version="1.0" encoding="utf-8"?>
 <ds:datastoreItem xmlns:ds="http://schemas.openxmlformats.org/officeDocument/2006/customXml" ds:itemID="{95B1032C-33BD-463D-81F2-E49856AAA672}">
   <ds:schemaRefs>
     <ds:schemaRef ds:uri="http://schemas.microsoft.com/office/2006/metadata/contentType"/>
@@ -40249,27 +40061,19 @@
 </ds:datastoreItem>
 </file>
 
-<file path=customXml/itemProps2.xml><?xml version="1.0" encoding="utf-8"?>
-<ds:datastoreItem xmlns:ds="http://schemas.openxmlformats.org/officeDocument/2006/customXml" ds:itemID="{BB557C81-EA69-47BE-A07D-CA4CC19B63EC}">
+<file path=customXml/itemProps3.xml><?xml version="1.0" encoding="utf-8"?>
+<ds:datastoreItem xmlns:ds="http://schemas.openxmlformats.org/officeDocument/2006/customXml" ds:itemID="{765FEC69-B417-4A3A-B8F2-01425C708AC9}">
   <ds:schemaRefs>
-    <ds:schemaRef ds:uri="http://schemas.microsoft.com/sharepoint/v3/contenttype/forms"/>
+    <ds:schemaRef ds:uri="http://schemas.openxmlformats.org/officeDocument/2006/bibliography"/>
   </ds:schemaRefs>
 </ds:datastoreItem>
 </file>
 
-<file path=customXml/itemProps3.xml><?xml version="1.0" encoding="utf-8"?>
+<file path=customXml/itemProps4.xml><?xml version="1.0" encoding="utf-8"?>
 <ds:datastoreItem xmlns:ds="http://schemas.openxmlformats.org/officeDocument/2006/customXml" ds:itemID="{3C5C9790-35BD-4F6F-A52E-82092D0F9073}">
   <ds:schemaRefs>
     <ds:schemaRef ds:uri="http://schemas.microsoft.com/office/2006/metadata/properties"/>
     <ds:schemaRef ds:uri="http://schemas.microsoft.com/office/infopath/2007/PartnerControls"/>
   </ds:schemaRefs>
 </ds:datastoreItem>
-</file>
-
-<file path=customXml/itemProps4.xml><?xml version="1.0" encoding="utf-8"?>
-<ds:datastoreItem xmlns:ds="http://schemas.openxmlformats.org/officeDocument/2006/customXml" ds:itemID="{765FEC69-B417-4A3A-B8F2-01425C708AC9}">
-  <ds:schemaRefs>
-    <ds:schemaRef ds:uri="http://schemas.openxmlformats.org/officeDocument/2006/bibliography"/>
-  </ds:schemaRefs>
-</ds:datastoreItem>
 </file>
</xml_diff>

<commit_message>
Bổ sung ước lượng chất lượng
</commit_message>
<xml_diff>
--- a/docs/report_QLDA_nhom5.docx
+++ b/docs/report_QLDA_nhom5.docx
@@ -5594,7 +5594,13 @@
           </w:tcPr>
           <w:p>
             <w:r>
-              <w:t>11/1/2022</w:t>
+              <w:t>11/</w:t>
+            </w:r>
+            <w:r>
+              <w:t>0</w:t>
+            </w:r>
+            <w:r>
+              <w:t>1/2022</w:t>
             </w:r>
           </w:p>
         </w:tc>
@@ -32017,14 +32023,7 @@
           <w:i/>
           <w:iCs/>
         </w:rPr>
-        <w:t xml:space="preserve">: </w:t>
-      </w:r>
-      <w:r>
-        <w:rPr>
-          <w:i/>
-          <w:iCs/>
-        </w:rPr>
-        <w:t>2</w:t>
+        <w:t>: 2</w:t>
       </w:r>
       <w:r>
         <w:rPr>
@@ -40572,6 +40571,15 @@
 </file>
 
 <file path=customXml/item1.xml><?xml version="1.0" encoding="utf-8"?>
+<?mso-contentType ?>
+<FormTemplates xmlns="http://schemas.microsoft.com/sharepoint/v3/contenttype/forms">
+  <Display>DocumentLibraryForm</Display>
+  <Edit>DocumentLibraryForm</Edit>
+  <New>DocumentLibraryForm</New>
+</FormTemplates>
+</file>
+
+<file path=customXml/item2.xml><?xml version="1.0" encoding="utf-8"?>
 <ct:contentTypeSchema xmlns:ct="http://schemas.microsoft.com/office/2006/metadata/contentType" xmlns:ma="http://schemas.microsoft.com/office/2006/metadata/properties/metaAttributes" ct:_="" ma:_="" ma:contentTypeName="Document" ma:contentTypeID="0x0101006E1CE1E8EA63AA4999BA5B02EFAC962B" ma:contentTypeVersion="2" ma:contentTypeDescription="Create a new document." ma:contentTypeScope="" ma:versionID="e846130d4a1536bd21985d054a554cda">
   <xsd:schema xmlns:xsd="http://www.w3.org/2001/XMLSchema" xmlns:xs="http://www.w3.org/2001/XMLSchema" xmlns:p="http://schemas.microsoft.com/office/2006/metadata/properties" xmlns:ns2="c809249f-bf47-45af-bfdc-f4cb413905df" targetNamespace="http://schemas.microsoft.com/office/2006/metadata/properties" ma:root="true" ma:fieldsID="cc85685b413d027a20082bdf7d355bef" ns2:_="">
     <xsd:import namespace="c809249f-bf47-45af-bfdc-f4cb413905df"/>
@@ -40703,26 +40711,25 @@
 </ct:contentTypeSchema>
 </file>
 
-<file path=customXml/item2.xml><?xml version="1.0" encoding="utf-8"?>
-<?mso-contentType ?>
-<FormTemplates xmlns="http://schemas.microsoft.com/sharepoint/v3/contenttype/forms">
-  <Display>DocumentLibraryForm</Display>
-  <Edit>DocumentLibraryForm</Edit>
-  <New>DocumentLibraryForm</New>
-</FormTemplates>
+<file path=customXml/item3.xml><?xml version="1.0" encoding="utf-8"?>
+<b:Sources xmlns:b="http://schemas.openxmlformats.org/officeDocument/2006/bibliography" xmlns="http://schemas.openxmlformats.org/officeDocument/2006/bibliography" SelectedStyle="\APA.XSL" StyleName="APA"/>
 </file>
 
-<file path=customXml/item3.xml><?xml version="1.0" encoding="utf-8"?>
+<file path=customXml/item4.xml><?xml version="1.0" encoding="utf-8"?>
 <p:properties xmlns:p="http://schemas.microsoft.com/office/2006/metadata/properties" xmlns:xsi="http://www.w3.org/2001/XMLSchema-instance" xmlns:pc="http://schemas.microsoft.com/office/infopath/2007/PartnerControls">
   <documentManagement/>
 </p:properties>
 </file>
 
-<file path=customXml/item4.xml><?xml version="1.0" encoding="utf-8"?>
-<b:Sources xmlns:b="http://schemas.openxmlformats.org/officeDocument/2006/bibliography" xmlns="http://schemas.openxmlformats.org/officeDocument/2006/bibliography" SelectedStyle="\APA.XSL" StyleName="APA"/>
+<file path=customXml/itemProps1.xml><?xml version="1.0" encoding="utf-8"?>
+<ds:datastoreItem xmlns:ds="http://schemas.openxmlformats.org/officeDocument/2006/customXml" ds:itemID="{BB557C81-EA69-47BE-A07D-CA4CC19B63EC}">
+  <ds:schemaRefs>
+    <ds:schemaRef ds:uri="http://schemas.microsoft.com/sharepoint/v3/contenttype/forms"/>
+  </ds:schemaRefs>
+</ds:datastoreItem>
 </file>
 
-<file path=customXml/itemProps1.xml><?xml version="1.0" encoding="utf-8"?>
+<file path=customXml/itemProps2.xml><?xml version="1.0" encoding="utf-8"?>
 <ds:datastoreItem xmlns:ds="http://schemas.openxmlformats.org/officeDocument/2006/customXml" ds:itemID="{95B1032C-33BD-463D-81F2-E49856AAA672}">
   <ds:schemaRefs>
     <ds:schemaRef ds:uri="http://schemas.microsoft.com/office/2006/metadata/contentType"/>
@@ -40740,27 +40747,19 @@
 </ds:datastoreItem>
 </file>
 
-<file path=customXml/itemProps2.xml><?xml version="1.0" encoding="utf-8"?>
-<ds:datastoreItem xmlns:ds="http://schemas.openxmlformats.org/officeDocument/2006/customXml" ds:itemID="{BB557C81-EA69-47BE-A07D-CA4CC19B63EC}">
+<file path=customXml/itemProps3.xml><?xml version="1.0" encoding="utf-8"?>
+<ds:datastoreItem xmlns:ds="http://schemas.openxmlformats.org/officeDocument/2006/customXml" ds:itemID="{765FEC69-B417-4A3A-B8F2-01425C708AC9}">
   <ds:schemaRefs>
-    <ds:schemaRef ds:uri="http://schemas.microsoft.com/sharepoint/v3/contenttype/forms"/>
+    <ds:schemaRef ds:uri="http://schemas.openxmlformats.org/officeDocument/2006/bibliography"/>
   </ds:schemaRefs>
 </ds:datastoreItem>
 </file>
 
-<file path=customXml/itemProps3.xml><?xml version="1.0" encoding="utf-8"?>
+<file path=customXml/itemProps4.xml><?xml version="1.0" encoding="utf-8"?>
 <ds:datastoreItem xmlns:ds="http://schemas.openxmlformats.org/officeDocument/2006/customXml" ds:itemID="{3C5C9790-35BD-4F6F-A52E-82092D0F9073}">
   <ds:schemaRefs>
     <ds:schemaRef ds:uri="http://schemas.microsoft.com/office/2006/metadata/properties"/>
     <ds:schemaRef ds:uri="http://schemas.microsoft.com/office/infopath/2007/PartnerControls"/>
   </ds:schemaRefs>
 </ds:datastoreItem>
-</file>
-
-<file path=customXml/itemProps4.xml><?xml version="1.0" encoding="utf-8"?>
-<ds:datastoreItem xmlns:ds="http://schemas.openxmlformats.org/officeDocument/2006/customXml" ds:itemID="{765FEC69-B417-4A3A-B8F2-01425C708AC9}">
-  <ds:schemaRefs>
-    <ds:schemaRef ds:uri="http://schemas.openxmlformats.org/officeDocument/2006/bibliography"/>
-  </ds:schemaRefs>
-</ds:datastoreItem>
 </file>
</xml_diff>

<commit_message>
thong ke so dong lenh thay doi
</commit_message>
<xml_diff>
--- a/docs/report_QLDA_nhom5.docx
+++ b/docs/report_QLDA_nhom5.docx
@@ -336,29 +336,7 @@
           <w:sz w:val="58"/>
           <w:szCs w:val="48"/>
         </w:rPr>
-        <w:t xml:space="preserve">Ước lượng dự </w:t>
-      </w:r>
-      <w:proofErr w:type="gramStart"/>
-      <w:r>
-        <w:rPr>
-          <w:rFonts w:cs="Arial"/>
-          <w:b/>
-          <w:color w:val="951B13"/>
-          <w:sz w:val="58"/>
-          <w:szCs w:val="48"/>
-        </w:rPr>
-        <w:t>án</w:t>
-      </w:r>
-      <w:proofErr w:type="gramEnd"/>
-      <w:r>
-        <w:rPr>
-          <w:rFonts w:cs="Arial"/>
-          <w:b/>
-          <w:color w:val="951B13"/>
-          <w:sz w:val="58"/>
-          <w:szCs w:val="48"/>
-        </w:rPr>
-        <w:t xml:space="preserve"> nguồn mở</w:t>
+        <w:t>Ước lượng dự án nguồn mở</w:t>
       </w:r>
       <w:r>
         <w:rPr>
@@ -3010,21 +2988,13 @@
         <w:t>và phải</w:t>
       </w:r>
       <w:r>
+        <w:t xml:space="preserve"> bảo</w:t>
+      </w:r>
+      <w:r>
         <w:t xml:space="preserve"> </w:t>
       </w:r>
-      <w:proofErr w:type="gramStart"/>
-      <w:r>
-        <w:t>bảo</w:t>
-      </w:r>
-      <w:r>
-        <w:t xml:space="preserve"> </w:t>
-      </w:r>
-      <w:r>
-        <w:t xml:space="preserve"> đảm</w:t>
-      </w:r>
-      <w:proofErr w:type="gramEnd"/>
-      <w:r>
-        <w:t xml:space="preserve"> cả nhóm phải tuân th</w:t>
+      <w:r>
+        <w:t xml:space="preserve"> đảm cả nhóm phải tuân th</w:t>
       </w:r>
       <w:r>
         <w:t>ủ</w:t>
@@ -8338,15 +8308,7 @@
         <w:t xml:space="preserve">Chi phí </w:t>
       </w:r>
       <w:r>
-        <w:t xml:space="preserve">phát </w:t>
-      </w:r>
-      <w:proofErr w:type="gramStart"/>
-      <w:r>
-        <w:t>triển  +</w:t>
-      </w:r>
-      <w:proofErr w:type="gramEnd"/>
-      <w:r>
-        <w:t xml:space="preserve">  Chi phí kiểm thử</w:t>
+        <w:t>phát triển  +  Chi phí kiểm thử</w:t>
       </w:r>
     </w:p>
     <w:p>
@@ -8864,15 +8826,7 @@
         <w:ind w:left="720"/>
       </w:pPr>
       <w:r>
-        <w:t xml:space="preserve">Nông Khánh </w:t>
-      </w:r>
-      <w:proofErr w:type="gramStart"/>
-      <w:r>
-        <w:t>An</w:t>
-      </w:r>
-      <w:proofErr w:type="gramEnd"/>
-      <w:r>
-        <w:t xml:space="preserve">: 9 </w:t>
+        <w:t xml:space="preserve">Nông Khánh An: 9 </w:t>
       </w:r>
     </w:p>
     <w:p>
@@ -8966,10 +8920,173 @@
       <w:pPr>
         <w:ind w:firstLine="720"/>
       </w:pPr>
+      <w:r>
+        <w:t>Đêm: 30 commits</w:t>
+      </w:r>
+    </w:p>
+    <w:p>
+      <w:pPr>
+        <w:pStyle w:val="Heading3"/>
+      </w:pPr>
+      <w:r>
+        <w:t>S</w:t>
+      </w:r>
+      <w:r>
+        <w:rPr>
+          <w:rFonts w:ascii="Arial Unicode MS" w:eastAsia="Arial Unicode MS" w:hAnsi="Arial Unicode MS" w:cs="Arial Unicode MS" w:hint="eastAsia"/>
+        </w:rPr>
+        <w:t>ố</w:t>
+      </w:r>
+      <w:r>
+        <w:t xml:space="preserve"> </w:t>
+      </w:r>
+      <w:r>
+        <w:t>dòng l</w:t>
+      </w:r>
+      <w:r>
+        <w:rPr>
+          <w:rFonts w:ascii="Arial Unicode MS" w:eastAsia="Arial Unicode MS" w:hAnsi="Arial Unicode MS" w:cs="Arial Unicode MS" w:hint="eastAsia"/>
+        </w:rPr>
+        <w:t>ệ</w:t>
+      </w:r>
+      <w:r>
+        <w:t>nh b</w:t>
+      </w:r>
+      <w:r>
+        <w:rPr>
+          <w:rFonts w:ascii="Arial Unicode MS" w:eastAsia="Arial Unicode MS" w:hAnsi="Arial Unicode MS" w:cs="Arial Unicode MS" w:hint="eastAsia"/>
+        </w:rPr>
+        <w:t>ị</w:t>
+      </w:r>
+      <w:r>
+        <w:t xml:space="preserve"> </w:t>
+      </w:r>
+      <w:r>
+        <w:t>thay đ</w:t>
+      </w:r>
+      <w:r>
+        <w:rPr>
+          <w:rFonts w:ascii="Arial Unicode MS" w:eastAsia="Arial Unicode MS" w:hAnsi="Arial Unicode MS" w:cs="Arial Unicode MS" w:hint="eastAsia"/>
+        </w:rPr>
+        <w:t>ổ</w:t>
+      </w:r>
+      <w:r>
+        <w:t>i</w:t>
+      </w:r>
+    </w:p>
+    <w:p>
+      <w:r>
+        <w:t>276 dòng l</w:t>
+      </w:r>
+      <w:r>
+        <w:rPr>
+          <w:rFonts w:ascii="Arial Unicode MS" w:eastAsia="Arial Unicode MS" w:hAnsi="Arial Unicode MS" w:cs="Arial Unicode MS" w:hint="eastAsia"/>
+        </w:rPr>
+        <w:t>ệ</w:t>
+      </w:r>
+      <w:r>
+        <w:t>nh đ</w:t>
+      </w:r>
+      <w:r>
+        <w:rPr>
+          <w:rFonts w:ascii="Arial Unicode MS" w:eastAsia="Arial Unicode MS" w:hAnsi="Arial Unicode MS" w:cs="Arial Unicode MS" w:hint="eastAsia"/>
+        </w:rPr>
+        <w:t>ượ</w:t>
+      </w:r>
+      <w:r>
+        <w:t>c thay đ</w:t>
+      </w:r>
+      <w:r>
+        <w:rPr>
+          <w:rFonts w:ascii="Arial Unicode MS" w:eastAsia="Arial Unicode MS" w:hAnsi="Arial Unicode MS" w:cs="Arial Unicode MS" w:hint="eastAsia"/>
+        </w:rPr>
+        <w:t>ổ</w:t>
+      </w:r>
+      <w:r>
+        <w:t xml:space="preserve">i, trong đó: </w:t>
+      </w:r>
+    </w:p>
+    <w:p>
+      <w:pPr>
+        <w:pStyle w:val="ListParagraph"/>
+        <w:numPr>
+          <w:ilvl w:val="0"/>
+          <w:numId w:val="40"/>
+        </w:numPr>
+      </w:pPr>
+      <w:r>
+        <w:t>124 dòng l</w:t>
+      </w:r>
+      <w:r>
+        <w:rPr>
+          <w:rFonts w:ascii="Arial Unicode MS" w:eastAsia="Arial Unicode MS" w:hAnsi="Arial Unicode MS" w:cs="Arial Unicode MS" w:hint="eastAsia"/>
+        </w:rPr>
+        <w:t>ệ</w:t>
+      </w:r>
+      <w:r>
+        <w:t>nh thay đ</w:t>
+      </w:r>
+      <w:r>
+        <w:rPr>
+          <w:rFonts w:ascii="Arial Unicode MS" w:eastAsia="Arial Unicode MS" w:hAnsi="Arial Unicode MS" w:cs="Arial Unicode MS" w:hint="eastAsia"/>
+        </w:rPr>
+        <w:t>ổ</w:t>
+      </w:r>
+      <w:r>
+        <w:t xml:space="preserve">i GUI </w:t>
+      </w:r>
+    </w:p>
+    <w:p>
+      <w:pPr>
+        <w:pStyle w:val="ListParagraph"/>
+        <w:numPr>
+          <w:ilvl w:val="0"/>
+          <w:numId w:val="40"/>
+        </w:numPr>
+      </w:pPr>
+      <w:r>
+        <w:t>23 dòng lênh thay đ</w:t>
+      </w:r>
+      <w:r>
+        <w:rPr>
+          <w:rFonts w:ascii="Arial Unicode MS" w:eastAsia="Arial Unicode MS" w:hAnsi="Arial Unicode MS" w:cs="Arial Unicode MS" w:hint="eastAsia"/>
+        </w:rPr>
+        <w:t>ổ</w:t>
+      </w:r>
+      <w:r>
+        <w:t xml:space="preserve">i Resources </w:t>
+      </w:r>
+    </w:p>
+    <w:p>
+      <w:pPr>
+        <w:pStyle w:val="ListParagraph"/>
+        <w:numPr>
+          <w:ilvl w:val="0"/>
+          <w:numId w:val="40"/>
+        </w:numPr>
+      </w:pPr>
       <w:bookmarkStart w:id="21" w:name="_GoBack"/>
       <w:bookmarkEnd w:id="21"/>
       <w:r>
-        <w:t>Đêm: 30 commits</w:t>
+        <w:t>129 dòng l</w:t>
+      </w:r>
+      <w:r>
+        <w:rPr>
+          <w:rFonts w:ascii="Arial Unicode MS" w:eastAsia="Arial Unicode MS" w:hAnsi="Arial Unicode MS" w:cs="Arial Unicode MS" w:hint="eastAsia"/>
+        </w:rPr>
+        <w:t>ệ</w:t>
+      </w:r>
+      <w:r>
+        <w:t>nh thay đ</w:t>
+      </w:r>
+      <w:r>
+        <w:rPr>
+          <w:rFonts w:ascii="Arial Unicode MS" w:eastAsia="Arial Unicode MS" w:hAnsi="Arial Unicode MS" w:cs="Arial Unicode MS" w:hint="eastAsia"/>
+        </w:rPr>
+        <w:t>ổ</w:t>
+      </w:r>
+      <w:r>
+        <w:t>i Properties</w:t>
       </w:r>
     </w:p>
     <w:p>
@@ -8977,56 +9094,7 @@
         <w:pStyle w:val="Heading3"/>
       </w:pPr>
       <w:r>
-        <w:t>S</w:t>
-      </w:r>
-      <w:r>
-        <w:rPr>
-          <w:rFonts w:ascii="Arial Unicode MS" w:eastAsia="Arial Unicode MS" w:hAnsi="Arial Unicode MS" w:cs="Arial Unicode MS" w:hint="eastAsia"/>
-        </w:rPr>
-        <w:t>ố</w:t>
-      </w:r>
-      <w:r>
-        <w:t xml:space="preserve"> </w:t>
-      </w:r>
-      <w:r>
-        <w:t>dòng l</w:t>
-      </w:r>
-      <w:r>
-        <w:rPr>
-          <w:rFonts w:ascii="Arial Unicode MS" w:eastAsia="Arial Unicode MS" w:hAnsi="Arial Unicode MS" w:cs="Arial Unicode MS" w:hint="eastAsia"/>
-        </w:rPr>
-        <w:t>ệ</w:t>
-      </w:r>
-      <w:r>
-        <w:t>nh b</w:t>
-      </w:r>
-      <w:r>
-        <w:rPr>
-          <w:rFonts w:ascii="Arial Unicode MS" w:eastAsia="Arial Unicode MS" w:hAnsi="Arial Unicode MS" w:cs="Arial Unicode MS" w:hint="eastAsia"/>
-        </w:rPr>
-        <w:t>ị</w:t>
-      </w:r>
-      <w:r>
-        <w:t xml:space="preserve"> </w:t>
-      </w:r>
-      <w:r>
-        <w:t>thay đ</w:t>
-      </w:r>
-      <w:r>
-        <w:rPr>
-          <w:rFonts w:ascii="Arial Unicode MS" w:eastAsia="Arial Unicode MS" w:hAnsi="Arial Unicode MS" w:cs="Arial Unicode MS" w:hint="eastAsia"/>
-        </w:rPr>
-        <w:t>ổ</w:t>
-      </w:r>
-      <w:r>
-        <w:t>i</w:t>
-      </w:r>
-    </w:p>
-    <w:p>
-      <w:pPr>
-        <w:pStyle w:val="Heading3"/>
-      </w:pPr>
-      <w:r>
+        <w:lastRenderedPageBreak/>
         <w:t>S</w:t>
       </w:r>
       <w:r>
@@ -9194,7 +9262,6 @@
         <w:rPr>
           <w:lang w:eastAsia="en-US" w:bidi="ar-SA"/>
         </w:rPr>
-        <w:lastRenderedPageBreak/>
         <w:t>Danh mục tài liệu liên quan</w:t>
       </w:r>
       <w:bookmarkEnd w:id="23"/>
@@ -15705,7 +15772,7 @@
 </file>
 
 <file path=customXml/itemProps4.xml><?xml version="1.0" encoding="utf-8"?>
-<ds:datastoreItem xmlns:ds="http://schemas.openxmlformats.org/officeDocument/2006/customXml" ds:itemID="{4960A451-44BF-4DD7-84C0-34E0C0A53D1B}">
+<ds:datastoreItem xmlns:ds="http://schemas.openxmlformats.org/officeDocument/2006/customXml" ds:itemID="{A304DE4C-22B9-4D20-9D33-914496568838}">
   <ds:schemaRefs>
     <ds:schemaRef ds:uri="http://schemas.openxmlformats.org/officeDocument/2006/bibliography"/>
   </ds:schemaRefs>

</xml_diff>

<commit_message>
cap nhat tong so dong lenh cua du an
</commit_message>
<xml_diff>
--- a/docs/report_QLDA_nhom5.docx
+++ b/docs/report_QLDA_nhom5.docx
@@ -336,7 +336,29 @@
           <w:sz w:val="58"/>
           <w:szCs w:val="48"/>
         </w:rPr>
-        <w:t>Ước lượng dự án nguồn mở</w:t>
+        <w:t xml:space="preserve">Ước lượng dự </w:t>
+      </w:r>
+      <w:proofErr w:type="gramStart"/>
+      <w:r>
+        <w:rPr>
+          <w:rFonts w:cs="Arial"/>
+          <w:b/>
+          <w:color w:val="951B13"/>
+          <w:sz w:val="58"/>
+          <w:szCs w:val="48"/>
+        </w:rPr>
+        <w:t>án</w:t>
+      </w:r>
+      <w:proofErr w:type="gramEnd"/>
+      <w:r>
+        <w:rPr>
+          <w:rFonts w:cs="Arial"/>
+          <w:b/>
+          <w:color w:val="951B13"/>
+          <w:sz w:val="58"/>
+          <w:szCs w:val="48"/>
+        </w:rPr>
+        <w:t xml:space="preserve"> nguồn mở</w:t>
       </w:r>
       <w:r>
         <w:rPr>
@@ -2988,13 +3010,21 @@
         <w:t>và phải</w:t>
       </w:r>
       <w:r>
-        <w:t xml:space="preserve"> bảo</w:t>
-      </w:r>
-      <w:r>
         <w:t xml:space="preserve"> </w:t>
       </w:r>
-      <w:r>
-        <w:t xml:space="preserve"> đảm cả nhóm phải tuân th</w:t>
+      <w:proofErr w:type="gramStart"/>
+      <w:r>
+        <w:t>bảo</w:t>
+      </w:r>
+      <w:r>
+        <w:t xml:space="preserve"> </w:t>
+      </w:r>
+      <w:r>
+        <w:t xml:space="preserve"> đảm</w:t>
+      </w:r>
+      <w:proofErr w:type="gramEnd"/>
+      <w:r>
+        <w:t xml:space="preserve"> cả nhóm phải tuân th</w:t>
       </w:r>
       <w:r>
         <w:t>ủ</w:t>
@@ -8308,7 +8338,15 @@
         <w:t xml:space="preserve">Chi phí </w:t>
       </w:r>
       <w:r>
-        <w:t>phát triển  +  Chi phí kiểm thử</w:t>
+        <w:t xml:space="preserve">phát </w:t>
+      </w:r>
+      <w:proofErr w:type="gramStart"/>
+      <w:r>
+        <w:t>triển  +</w:t>
+      </w:r>
+      <w:proofErr w:type="gramEnd"/>
+      <w:r>
+        <w:t xml:space="preserve">  Chi phí kiểm thử</w:t>
       </w:r>
     </w:p>
     <w:p>
@@ -8826,7 +8864,15 @@
         <w:ind w:left="720"/>
       </w:pPr>
       <w:r>
-        <w:t xml:space="preserve">Nông Khánh An: 9 </w:t>
+        <w:t xml:space="preserve">Nông Khánh </w:t>
+      </w:r>
+      <w:proofErr w:type="gramStart"/>
+      <w:r>
+        <w:t>An</w:t>
+      </w:r>
+      <w:proofErr w:type="gramEnd"/>
+      <w:r>
+        <w:t xml:space="preserve">: 9 </w:t>
       </w:r>
     </w:p>
     <w:p>
@@ -9355,91 +9401,280 @@
       </w:pPr>
     </w:p>
     <w:p>
+      <w:r>
+        <w:t>1 branch main là lu</w:t>
+      </w:r>
+      <w:r>
+        <w:rPr>
+          <w:rFonts w:ascii="Arial Unicode MS" w:eastAsia="Arial Unicode MS" w:hAnsi="Arial Unicode MS" w:cs="Arial Unicode MS" w:hint="eastAsia"/>
+        </w:rPr>
+        <w:t>ồ</w:t>
+      </w:r>
+      <w:r>
+        <w:t>ng phát tri</w:t>
+      </w:r>
+      <w:r>
+        <w:rPr>
+          <w:rFonts w:ascii="Arial Unicode MS" w:eastAsia="Arial Unicode MS" w:hAnsi="Arial Unicode MS" w:cs="Arial Unicode MS" w:hint="eastAsia"/>
+        </w:rPr>
+        <w:t>ể</w:t>
+      </w:r>
+      <w:r>
+        <w:t>n chính c</w:t>
+      </w:r>
+      <w:r>
+        <w:rPr>
+          <w:rFonts w:ascii="Arial Unicode MS" w:eastAsia="Arial Unicode MS" w:hAnsi="Arial Unicode MS" w:cs="Arial Unicode MS" w:hint="eastAsia"/>
+        </w:rPr>
+        <w:t>ủ</w:t>
+      </w:r>
+      <w:r>
+        <w:t>a d</w:t>
+      </w:r>
+      <w:r>
+        <w:rPr>
+          <w:rFonts w:ascii="Arial Unicode MS" w:eastAsia="Arial Unicode MS" w:hAnsi="Arial Unicode MS" w:cs="Arial Unicode MS" w:hint="eastAsia"/>
+        </w:rPr>
+        <w:t>ự</w:t>
+      </w:r>
+      <w:r>
+        <w:t xml:space="preserve"> án</w:t>
+      </w:r>
+    </w:p>
+    <w:p>
+      <w:pPr>
+        <w:pStyle w:val="Heading3"/>
+      </w:pPr>
+      <w:r>
+        <w:t>S</w:t>
+      </w:r>
+      <w:r>
+        <w:rPr>
+          <w:rFonts w:ascii="Arial Unicode MS" w:eastAsia="Arial Unicode MS" w:hAnsi="Arial Unicode MS" w:cs="Arial Unicode MS" w:hint="eastAsia"/>
+        </w:rPr>
+        <w:t>ố</w:t>
+      </w:r>
+      <w:r>
+        <w:t xml:space="preserve"> dòng l</w:t>
+      </w:r>
+      <w:r>
+        <w:rPr>
+          <w:rFonts w:ascii="Arial Unicode MS" w:eastAsia="Arial Unicode MS" w:hAnsi="Arial Unicode MS" w:cs="Arial Unicode MS" w:hint="eastAsia"/>
+        </w:rPr>
+        <w:t>ệ</w:t>
+      </w:r>
+      <w:r>
+        <w:t>nh c</w:t>
+      </w:r>
+      <w:r>
+        <w:rPr>
+          <w:rFonts w:ascii="Arial Unicode MS" w:eastAsia="Arial Unicode MS" w:hAnsi="Arial Unicode MS" w:cs="Arial Unicode MS" w:hint="eastAsia"/>
+        </w:rPr>
+        <w:t>ủ</w:t>
+      </w:r>
+      <w:r>
+        <w:t>a d</w:t>
+      </w:r>
+      <w:r>
+        <w:rPr>
+          <w:rFonts w:ascii="Arial Unicode MS" w:eastAsia="Arial Unicode MS" w:hAnsi="Arial Unicode MS" w:cs="Arial Unicode MS" w:hint="eastAsia"/>
+        </w:rPr>
+        <w:t>ự</w:t>
+      </w:r>
+      <w:r>
+        <w:t xml:space="preserve"> án</w:t>
+      </w:r>
+    </w:p>
+    <w:p>
+      <w:r>
+        <w:rPr>
+          <w:rStyle w:val="spellingerror"/>
+          <w:rFonts w:ascii="Calibri" w:hAnsi="Calibri"/>
+          <w:color w:val="000000"/>
+          <w:sz w:val="22"/>
+          <w:szCs w:val="22"/>
+          <w:shd w:val="clear" w:color="auto" w:fill="FFFFFF"/>
+        </w:rPr>
+        <w:t>T</w:t>
+      </w:r>
+      <w:r>
+        <w:rPr>
+          <w:rStyle w:val="spellingerror"/>
+          <w:rFonts w:ascii="Calibri" w:hAnsi="Calibri"/>
+          <w:color w:val="000000"/>
+          <w:sz w:val="22"/>
+          <w:szCs w:val="22"/>
+          <w:shd w:val="clear" w:color="auto" w:fill="FFFFFF"/>
+        </w:rPr>
+        <w:t>ổng</w:t>
+      </w:r>
+      <w:r>
+        <w:rPr>
+          <w:rStyle w:val="normaltextrun"/>
+          <w:rFonts w:ascii="Calibri" w:hAnsi="Calibri"/>
+          <w:color w:val="000000"/>
+          <w:sz w:val="22"/>
+          <w:szCs w:val="22"/>
+          <w:shd w:val="clear" w:color="auto" w:fill="FFFFFF"/>
+        </w:rPr>
+        <w:t> </w:t>
+      </w:r>
+      <w:r>
+        <w:rPr>
+          <w:rStyle w:val="spellingerror"/>
+          <w:rFonts w:ascii="Calibri" w:hAnsi="Calibri"/>
+          <w:color w:val="000000"/>
+          <w:sz w:val="22"/>
+          <w:szCs w:val="22"/>
+          <w:shd w:val="clear" w:color="auto" w:fill="FFFFFF"/>
+        </w:rPr>
+        <w:t>số</w:t>
+      </w:r>
+      <w:r>
+        <w:rPr>
+          <w:rStyle w:val="normaltextrun"/>
+          <w:rFonts w:ascii="Calibri" w:hAnsi="Calibri"/>
+          <w:color w:val="000000"/>
+          <w:sz w:val="22"/>
+          <w:szCs w:val="22"/>
+          <w:shd w:val="clear" w:color="auto" w:fill="FFFFFF"/>
+        </w:rPr>
+        <w:t> </w:t>
+      </w:r>
+      <w:r>
+        <w:rPr>
+          <w:rStyle w:val="spellingerror"/>
+          <w:rFonts w:ascii="Calibri" w:hAnsi="Calibri"/>
+          <w:color w:val="000000"/>
+          <w:sz w:val="22"/>
+          <w:szCs w:val="22"/>
+          <w:shd w:val="clear" w:color="auto" w:fill="FFFFFF"/>
+        </w:rPr>
+        <w:t>dòng</w:t>
+      </w:r>
+      <w:r>
+        <w:rPr>
+          <w:rStyle w:val="normaltextrun"/>
+          <w:rFonts w:ascii="Calibri" w:hAnsi="Calibri"/>
+          <w:color w:val="000000"/>
+          <w:sz w:val="22"/>
+          <w:szCs w:val="22"/>
+          <w:shd w:val="clear" w:color="auto" w:fill="FFFFFF"/>
+        </w:rPr>
+        <w:t> </w:t>
+      </w:r>
+      <w:r>
+        <w:rPr>
+          <w:rStyle w:val="spellingerror"/>
+          <w:rFonts w:ascii="Calibri" w:hAnsi="Calibri"/>
+          <w:color w:val="000000"/>
+          <w:sz w:val="22"/>
+          <w:szCs w:val="22"/>
+          <w:shd w:val="clear" w:color="auto" w:fill="FFFFFF"/>
+        </w:rPr>
+        <w:t>lệnh</w:t>
+      </w:r>
+      <w:r>
+        <w:rPr>
+          <w:rStyle w:val="normaltextrun"/>
+          <w:rFonts w:ascii="Calibri" w:hAnsi="Calibri"/>
+          <w:color w:val="000000"/>
+          <w:sz w:val="22"/>
+          <w:szCs w:val="22"/>
+          <w:shd w:val="clear" w:color="auto" w:fill="FFFFFF"/>
+        </w:rPr>
+        <w:t> </w:t>
+      </w:r>
+      <w:r>
+        <w:rPr>
+          <w:rStyle w:val="spellingerror"/>
+          <w:rFonts w:ascii="Calibri" w:hAnsi="Calibri"/>
+          <w:color w:val="000000"/>
+          <w:sz w:val="22"/>
+          <w:szCs w:val="22"/>
+          <w:shd w:val="clear" w:color="auto" w:fill="FFFFFF"/>
+        </w:rPr>
+        <w:t>của</w:t>
+      </w:r>
+      <w:r>
+        <w:rPr>
+          <w:rStyle w:val="normaltextrun"/>
+          <w:rFonts w:ascii="Calibri" w:hAnsi="Calibri"/>
+          <w:color w:val="000000"/>
+          <w:sz w:val="22"/>
+          <w:szCs w:val="22"/>
+          <w:shd w:val="clear" w:color="auto" w:fill="FFFFFF"/>
+        </w:rPr>
+        <w:t> </w:t>
+      </w:r>
+      <w:r>
+        <w:rPr>
+          <w:rStyle w:val="spellingerror"/>
+          <w:rFonts w:ascii="Calibri" w:hAnsi="Calibri"/>
+          <w:color w:val="000000"/>
+          <w:sz w:val="22"/>
+          <w:szCs w:val="22"/>
+          <w:shd w:val="clear" w:color="auto" w:fill="FFFFFF"/>
+        </w:rPr>
+        <w:t>dự</w:t>
+      </w:r>
+      <w:r>
+        <w:rPr>
+          <w:rStyle w:val="normaltextrun"/>
+          <w:rFonts w:ascii="Calibri" w:hAnsi="Calibri"/>
+          <w:color w:val="000000"/>
+          <w:sz w:val="22"/>
+          <w:szCs w:val="22"/>
+          <w:shd w:val="clear" w:color="auto" w:fill="FFFFFF"/>
+        </w:rPr>
+        <w:t> </w:t>
+      </w:r>
+      <w:r>
+        <w:rPr>
+          <w:rStyle w:val="spellingerror"/>
+          <w:rFonts w:ascii="Calibri" w:hAnsi="Calibri"/>
+          <w:color w:val="000000"/>
+          <w:sz w:val="22"/>
+          <w:szCs w:val="22"/>
+          <w:shd w:val="clear" w:color="auto" w:fill="FFFFFF"/>
+        </w:rPr>
+        <w:t>án</w:t>
+      </w:r>
+      <w:r>
+        <w:rPr>
+          <w:rStyle w:val="normaltextrun"/>
+          <w:rFonts w:ascii="Calibri" w:hAnsi="Calibri"/>
+          <w:color w:val="000000"/>
+          <w:sz w:val="22"/>
+          <w:szCs w:val="22"/>
+          <w:shd w:val="clear" w:color="auto" w:fill="FFFFFF"/>
+        </w:rPr>
+        <w:t>: 1640 </w:t>
+      </w:r>
+      <w:r>
+        <w:rPr>
+          <w:rStyle w:val="spellingerror"/>
+          <w:rFonts w:ascii="Calibri" w:hAnsi="Calibri"/>
+          <w:color w:val="000000"/>
+          <w:sz w:val="22"/>
+          <w:szCs w:val="22"/>
+          <w:shd w:val="clear" w:color="auto" w:fill="FFFFFF"/>
+        </w:rPr>
+        <w:t>dòng</w:t>
+      </w:r>
+      <w:r>
+        <w:rPr>
+          <w:rStyle w:val="normaltextrun"/>
+          <w:rFonts w:ascii="Calibri" w:hAnsi="Calibri"/>
+          <w:color w:val="000000"/>
+          <w:sz w:val="22"/>
+          <w:szCs w:val="22"/>
+          <w:shd w:val="clear" w:color="auto" w:fill="FFFFFF"/>
+        </w:rPr>
+        <w:t> lệnh</w:t>
+      </w:r>
       <w:bookmarkStart w:id="21" w:name="_GoBack"/>
       <w:bookmarkEnd w:id="21"/>
-      <w:r>
-        <w:t>1 branch main là lu</w:t>
-      </w:r>
-      <w:r>
-        <w:rPr>
-          <w:rFonts w:ascii="Arial Unicode MS" w:eastAsia="Arial Unicode MS" w:hAnsi="Arial Unicode MS" w:cs="Arial Unicode MS" w:hint="eastAsia"/>
-        </w:rPr>
-        <w:t>ồ</w:t>
-      </w:r>
-      <w:r>
-        <w:t>ng phát tri</w:t>
-      </w:r>
-      <w:r>
-        <w:rPr>
-          <w:rFonts w:ascii="Arial Unicode MS" w:eastAsia="Arial Unicode MS" w:hAnsi="Arial Unicode MS" w:cs="Arial Unicode MS" w:hint="eastAsia"/>
-        </w:rPr>
-        <w:t>ể</w:t>
-      </w:r>
-      <w:r>
-        <w:t>n chính c</w:t>
-      </w:r>
-      <w:r>
-        <w:rPr>
-          <w:rFonts w:ascii="Arial Unicode MS" w:eastAsia="Arial Unicode MS" w:hAnsi="Arial Unicode MS" w:cs="Arial Unicode MS" w:hint="eastAsia"/>
-        </w:rPr>
-        <w:t>ủ</w:t>
-      </w:r>
-      <w:r>
-        <w:t>a d</w:t>
-      </w:r>
-      <w:r>
-        <w:rPr>
-          <w:rFonts w:ascii="Arial Unicode MS" w:eastAsia="Arial Unicode MS" w:hAnsi="Arial Unicode MS" w:cs="Arial Unicode MS" w:hint="eastAsia"/>
-        </w:rPr>
-        <w:t>ự</w:t>
-      </w:r>
-      <w:r>
-        <w:t xml:space="preserve"> án</w:t>
-      </w:r>
-    </w:p>
-    <w:p>
-      <w:pPr>
-        <w:pStyle w:val="Heading3"/>
-      </w:pPr>
-      <w:r>
-        <w:t>S</w:t>
-      </w:r>
-      <w:r>
-        <w:rPr>
-          <w:rFonts w:ascii="Arial Unicode MS" w:eastAsia="Arial Unicode MS" w:hAnsi="Arial Unicode MS" w:cs="Arial Unicode MS" w:hint="eastAsia"/>
-        </w:rPr>
-        <w:t>ố</w:t>
-      </w:r>
-      <w:r>
-        <w:t xml:space="preserve"> dòng l</w:t>
-      </w:r>
-      <w:r>
-        <w:rPr>
-          <w:rFonts w:ascii="Arial Unicode MS" w:eastAsia="Arial Unicode MS" w:hAnsi="Arial Unicode MS" w:cs="Arial Unicode MS" w:hint="eastAsia"/>
-        </w:rPr>
-        <w:t>ệ</w:t>
-      </w:r>
-      <w:r>
-        <w:t>nh c</w:t>
-      </w:r>
-      <w:r>
-        <w:rPr>
-          <w:rFonts w:ascii="Arial Unicode MS" w:eastAsia="Arial Unicode MS" w:hAnsi="Arial Unicode MS" w:cs="Arial Unicode MS" w:hint="eastAsia"/>
-        </w:rPr>
-        <w:t>ủ</w:t>
-      </w:r>
-      <w:r>
-        <w:t>a d</w:t>
-      </w:r>
-      <w:r>
-        <w:rPr>
-          <w:rFonts w:ascii="Arial Unicode MS" w:eastAsia="Arial Unicode MS" w:hAnsi="Arial Unicode MS" w:cs="Arial Unicode MS" w:hint="eastAsia"/>
-        </w:rPr>
-        <w:t>ự</w:t>
-      </w:r>
-      <w:r>
-        <w:t xml:space="preserve"> án</w:t>
-      </w:r>
     </w:p>
     <w:p>
       <w:pPr>
@@ -15556,6 +15791,16 @@
       <w:u w:val="single"/>
     </w:rPr>
   </w:style>
+  <w:style w:type="character" w:customStyle="1" w:styleId="spellingerror">
+    <w:name w:val="spellingerror"/>
+    <w:basedOn w:val="DefaultParagraphFont"/>
+    <w:rsid w:val="00AF0379"/>
+  </w:style>
+  <w:style w:type="character" w:customStyle="1" w:styleId="normaltextrun">
+    <w:name w:val="normaltextrun"/>
+    <w:basedOn w:val="DefaultParagraphFont"/>
+    <w:rsid w:val="00AF0379"/>
+  </w:style>
 </w:styles>
 </file>
 
@@ -16029,7 +16274,7 @@
 </file>
 
 <file path=customXml/itemProps4.xml><?xml version="1.0" encoding="utf-8"?>
-<ds:datastoreItem xmlns:ds="http://schemas.openxmlformats.org/officeDocument/2006/customXml" ds:itemID="{479BC465-F187-4885-B507-B8342928D72A}">
+<ds:datastoreItem xmlns:ds="http://schemas.openxmlformats.org/officeDocument/2006/customXml" ds:itemID="{21B0CB61-B24B-47C4-8C14-A041B5C57EA1}">
   <ds:schemaRefs>
     <ds:schemaRef ds:uri="http://schemas.openxmlformats.org/officeDocument/2006/bibliography"/>
   </ds:schemaRefs>

</xml_diff>

<commit_message>
tong hop fix loi
</commit_message>
<xml_diff>
--- a/docs/report_QLDA_nhom5.docx
+++ b/docs/report_QLDA_nhom5.docx
@@ -336,29 +336,7 @@
           <w:sz w:val="58"/>
           <w:szCs w:val="48"/>
         </w:rPr>
-        <w:t xml:space="preserve">Ước lượng dự </w:t>
-      </w:r>
-      <w:proofErr w:type="gramStart"/>
-      <w:r>
-        <w:rPr>
-          <w:rFonts w:cs="Arial"/>
-          <w:b/>
-          <w:color w:val="951B13"/>
-          <w:sz w:val="58"/>
-          <w:szCs w:val="48"/>
-        </w:rPr>
-        <w:t>án</w:t>
-      </w:r>
-      <w:proofErr w:type="gramEnd"/>
-      <w:r>
-        <w:rPr>
-          <w:rFonts w:cs="Arial"/>
-          <w:b/>
-          <w:color w:val="951B13"/>
-          <w:sz w:val="58"/>
-          <w:szCs w:val="48"/>
-        </w:rPr>
-        <w:t xml:space="preserve"> nguồn mở</w:t>
+        <w:t>Ước lượng dự án nguồn mở</w:t>
       </w:r>
       <w:r>
         <w:rPr>
@@ -3010,21 +2988,13 @@
         <w:t>và phải</w:t>
       </w:r>
       <w:r>
+        <w:t xml:space="preserve"> bảo</w:t>
+      </w:r>
+      <w:r>
         <w:t xml:space="preserve"> </w:t>
       </w:r>
-      <w:proofErr w:type="gramStart"/>
-      <w:r>
-        <w:t>bảo</w:t>
-      </w:r>
-      <w:r>
-        <w:t xml:space="preserve"> </w:t>
-      </w:r>
-      <w:r>
-        <w:t xml:space="preserve"> đảm</w:t>
-      </w:r>
-      <w:proofErr w:type="gramEnd"/>
-      <w:r>
-        <w:t xml:space="preserve"> cả nhóm phải tuân th</w:t>
+      <w:r>
+        <w:t xml:space="preserve"> đảm cả nhóm phải tuân th</w:t>
       </w:r>
       <w:r>
         <w:t>ủ</w:t>
@@ -3871,7 +3841,11 @@
             <w:cnfStyle w:val="001000000000" w:firstRow="0" w:lastRow="0" w:firstColumn="1" w:lastColumn="0" w:oddVBand="0" w:evenVBand="0" w:oddHBand="0" w:evenHBand="0" w:firstRowFirstColumn="0" w:firstRowLastColumn="0" w:lastRowFirstColumn="0" w:lastRowLastColumn="0"/>
             <w:tcW w:w="1495" w:type="dxa"/>
           </w:tcPr>
-          <w:p/>
+          <w:p>
+            <w:r>
+              <w:t>17/01/2022</w:t>
+            </w:r>
+          </w:p>
         </w:tc>
         <w:tc>
           <w:tcPr>
@@ -3881,6 +3855,27 @@
             <w:pPr>
               <w:cnfStyle w:val="000000000000" w:firstRow="0" w:lastRow="0" w:firstColumn="0" w:lastColumn="0" w:oddVBand="0" w:evenVBand="0" w:oddHBand="0" w:evenHBand="0" w:firstRowFirstColumn="0" w:firstRowLastColumn="0" w:lastRowFirstColumn="0" w:lastRowLastColumn="0"/>
             </w:pPr>
+            <w:r>
+              <w:t>Qu</w:t>
+            </w:r>
+            <w:r>
+              <w:rPr>
+                <w:rFonts w:ascii="Arial Unicode MS" w:eastAsia="Arial Unicode MS" w:hAnsi="Arial Unicode MS" w:cs="Arial Unicode MS" w:hint="eastAsia"/>
+              </w:rPr>
+              <w:t>ả</w:t>
+            </w:r>
+            <w:r>
+              <w:t>n lý công vi</w:t>
+            </w:r>
+            <w:r>
+              <w:rPr>
+                <w:rFonts w:ascii="Arial Unicode MS" w:eastAsia="Arial Unicode MS" w:hAnsi="Arial Unicode MS" w:cs="Arial Unicode MS" w:hint="eastAsia"/>
+              </w:rPr>
+              <w:t>ệ</w:t>
+            </w:r>
+            <w:r>
+              <w:t>c</w:t>
+            </w:r>
           </w:p>
         </w:tc>
         <w:tc>
@@ -3891,6 +3886,9 @@
             <w:pPr>
               <w:cnfStyle w:val="000000000000" w:firstRow="0" w:lastRow="0" w:firstColumn="0" w:lastColumn="0" w:oddVBand="0" w:evenVBand="0" w:oddHBand="0" w:evenHBand="0" w:firstRowFirstColumn="0" w:firstRowLastColumn="0" w:lastRowFirstColumn="0" w:lastRowLastColumn="0"/>
             </w:pPr>
+            <w:r>
+              <w:t>0.06</w:t>
+            </w:r>
           </w:p>
         </w:tc>
         <w:tc>
@@ -3901,6 +3899,18 @@
             <w:pPr>
               <w:cnfStyle w:val="000000000000" w:firstRow="0" w:lastRow="0" w:firstColumn="0" w:lastColumn="0" w:oddVBand="0" w:evenVBand="0" w:oddHBand="0" w:evenHBand="0" w:firstRowFirstColumn="0" w:firstRowLastColumn="0" w:lastRowFirstColumn="0" w:lastRowLastColumn="0"/>
             </w:pPr>
+            <w:r>
+              <w:t>Tr</w:t>
+            </w:r>
+            <w:r>
+              <w:rPr>
+                <w:rFonts w:ascii="Arial Unicode MS" w:eastAsia="Arial Unicode MS" w:hAnsi="Arial Unicode MS" w:cs="Arial Unicode MS" w:hint="eastAsia"/>
+              </w:rPr>
+              <w:t>ị</w:t>
+            </w:r>
+            <w:r>
+              <w:t>nh Trung Kiên</w:t>
+            </w:r>
           </w:p>
         </w:tc>
         <w:tc>
@@ -3923,7 +3933,13 @@
             <w:cnfStyle w:val="001000000000" w:firstRow="0" w:lastRow="0" w:firstColumn="1" w:lastColumn="0" w:oddVBand="0" w:evenVBand="0" w:oddHBand="0" w:evenHBand="0" w:firstRowFirstColumn="0" w:firstRowLastColumn="0" w:lastRowFirstColumn="0" w:lastRowLastColumn="0"/>
             <w:tcW w:w="1495" w:type="dxa"/>
           </w:tcPr>
-          <w:p/>
+          <w:p>
+            <w:r>
+              <w:t>17/01/2022</w:t>
+            </w:r>
+            <w:bookmarkStart w:id="0" w:name="_GoBack"/>
+            <w:bookmarkEnd w:id="0"/>
+          </w:p>
         </w:tc>
         <w:tc>
           <w:tcPr>
@@ -3933,6 +3949,18 @@
             <w:pPr>
               <w:cnfStyle w:val="000000000000" w:firstRow="0" w:lastRow="0" w:firstColumn="0" w:lastColumn="0" w:oddVBand="0" w:evenVBand="0" w:oddHBand="0" w:evenHBand="0" w:firstRowFirstColumn="0" w:firstRowLastColumn="0" w:lastRowFirstColumn="0" w:lastRowLastColumn="0"/>
             </w:pPr>
+            <w:r>
+              <w:t>Tài li</w:t>
+            </w:r>
+            <w:r>
+              <w:rPr>
+                <w:rFonts w:ascii="Arial Unicode MS" w:eastAsia="Arial Unicode MS" w:hAnsi="Arial Unicode MS" w:cs="Arial Unicode MS" w:hint="eastAsia"/>
+              </w:rPr>
+              <w:t>ệ</w:t>
+            </w:r>
+            <w:r>
+              <w:t>u liên quan</w:t>
+            </w:r>
           </w:p>
         </w:tc>
         <w:tc>
@@ -3943,6 +3971,9 @@
             <w:pPr>
               <w:cnfStyle w:val="000000000000" w:firstRow="0" w:lastRow="0" w:firstColumn="0" w:lastColumn="0" w:oddVBand="0" w:evenVBand="0" w:oddHBand="0" w:evenHBand="0" w:firstRowFirstColumn="0" w:firstRowLastColumn="0" w:lastRowFirstColumn="0" w:lastRowLastColumn="0"/>
             </w:pPr>
+            <w:r>
+              <w:t>0.07</w:t>
+            </w:r>
           </w:p>
         </w:tc>
         <w:tc>
@@ -3953,6 +3984,18 @@
             <w:pPr>
               <w:cnfStyle w:val="000000000000" w:firstRow="0" w:lastRow="0" w:firstColumn="0" w:lastColumn="0" w:oddVBand="0" w:evenVBand="0" w:oddHBand="0" w:evenHBand="0" w:firstRowFirstColumn="0" w:firstRowLastColumn="0" w:lastRowFirstColumn="0" w:lastRowLastColumn="0"/>
             </w:pPr>
+            <w:r>
+              <w:t>Tr</w:t>
+            </w:r>
+            <w:r>
+              <w:rPr>
+                <w:rFonts w:ascii="Arial Unicode MS" w:eastAsia="Arial Unicode MS" w:hAnsi="Arial Unicode MS" w:cs="Arial Unicode MS" w:hint="eastAsia"/>
+              </w:rPr>
+              <w:t>ị</w:t>
+            </w:r>
+            <w:r>
+              <w:t>nh Trung Kiên</w:t>
+            </w:r>
           </w:p>
         </w:tc>
         <w:tc>
@@ -4146,28 +4189,28 @@
       <w:pPr>
         <w:pStyle w:val="Heading1"/>
       </w:pPr>
-      <w:bookmarkStart w:id="0" w:name="_Toc90500035"/>
+      <w:bookmarkStart w:id="1" w:name="_Toc90500035"/>
       <w:r>
         <w:lastRenderedPageBreak/>
         <w:t>Giới thiệu dự án</w:t>
       </w:r>
-      <w:bookmarkEnd w:id="0"/>
+      <w:bookmarkEnd w:id="1"/>
     </w:p>
     <w:p>
       <w:pPr>
         <w:pStyle w:val="Heading2"/>
       </w:pPr>
-      <w:bookmarkStart w:id="1" w:name="_Toc90500036"/>
+      <w:bookmarkStart w:id="2" w:name="_Toc90500036"/>
       <w:r>
         <w:t xml:space="preserve">Mô tả </w:t>
       </w:r>
       <w:r>
         <w:t>dự án</w:t>
       </w:r>
-      <w:bookmarkEnd w:id="1"/>
-    </w:p>
-    <w:p>
-      <w:bookmarkStart w:id="2" w:name="_Toc90500037"/>
+      <w:bookmarkEnd w:id="2"/>
+    </w:p>
+    <w:p>
+      <w:bookmarkStart w:id="3" w:name="_Toc90500037"/>
       <w:r>
         <w:t xml:space="preserve">Tron tình hình dịch bệnh COVID-19 diễn biến phức tạp như hiện nay, mọi hoạt động của con người từ đi làm, đi học, hay mua sắm đều hầu hết được thực hiện online tại nhà. </w:t>
       </w:r>
@@ -4414,7 +4457,7 @@
       <w:r>
         <w:t>Công cụ quản lý</w:t>
       </w:r>
-      <w:bookmarkEnd w:id="2"/>
+      <w:bookmarkEnd w:id="3"/>
     </w:p>
     <w:p>
       <w:r>
@@ -4474,21 +4517,21 @@
       <w:pPr>
         <w:pStyle w:val="Heading1"/>
       </w:pPr>
-      <w:bookmarkStart w:id="3" w:name="_Toc90500038"/>
+      <w:bookmarkStart w:id="4" w:name="_Toc90500038"/>
       <w:r>
         <w:t>Các nhân sự tham gia dự án</w:t>
       </w:r>
-      <w:bookmarkEnd w:id="3"/>
+      <w:bookmarkEnd w:id="4"/>
     </w:p>
     <w:p>
       <w:pPr>
         <w:pStyle w:val="Heading2"/>
       </w:pPr>
-      <w:bookmarkStart w:id="4" w:name="_Toc90500039"/>
+      <w:bookmarkStart w:id="5" w:name="_Toc90500039"/>
       <w:r>
         <w:t>Thông tin liên hệ phía khách hàng</w:t>
       </w:r>
-      <w:bookmarkEnd w:id="4"/>
+      <w:bookmarkEnd w:id="5"/>
     </w:p>
     <w:p>
       <w:pPr>
@@ -4503,7 +4546,7 @@
           <w:lang w:eastAsia="en-US" w:bidi="ar-SA"/>
         </w:rPr>
       </w:pPr>
-      <w:bookmarkStart w:id="5" w:name="_Toc90500040"/>
+      <w:bookmarkStart w:id="6" w:name="_Toc90500040"/>
       <w:r>
         <w:rPr>
           <w:rFonts w:eastAsia="Times New Roman" w:cs="Tahoma"/>
@@ -4849,7 +4892,7 @@
       <w:r>
         <w:t>thành viên nhóm</w:t>
       </w:r>
-      <w:bookmarkEnd w:id="5"/>
+      <w:bookmarkEnd w:id="6"/>
     </w:p>
     <w:p>
       <w:r>
@@ -4906,12 +4949,12 @@
       <w:pPr>
         <w:pStyle w:val="Heading2"/>
       </w:pPr>
-      <w:bookmarkStart w:id="6" w:name="_Toc90500041"/>
+      <w:bookmarkStart w:id="7" w:name="_Toc90500041"/>
       <w:r>
         <w:lastRenderedPageBreak/>
         <w:t>Phân chia vai trò của thành viên dự án và khách hàng</w:t>
       </w:r>
-      <w:bookmarkEnd w:id="6"/>
+      <w:bookmarkEnd w:id="7"/>
     </w:p>
     <w:p>
       <w:pPr>
@@ -5104,21 +5147,21 @@
       <w:pPr>
         <w:pStyle w:val="Heading1"/>
       </w:pPr>
-      <w:bookmarkStart w:id="7" w:name="_Toc90500042"/>
+      <w:bookmarkStart w:id="8" w:name="_Toc90500042"/>
       <w:r>
         <w:t>Khảo sát dự án</w:t>
       </w:r>
-      <w:bookmarkEnd w:id="7"/>
+      <w:bookmarkEnd w:id="8"/>
     </w:p>
     <w:p>
       <w:pPr>
         <w:pStyle w:val="Heading2"/>
       </w:pPr>
-      <w:bookmarkStart w:id="8" w:name="_Toc90500043"/>
+      <w:bookmarkStart w:id="9" w:name="_Toc90500043"/>
       <w:r>
         <w:t>Tóm tắt về ứng dụng</w:t>
       </w:r>
-      <w:bookmarkEnd w:id="8"/>
+      <w:bookmarkEnd w:id="9"/>
     </w:p>
     <w:p>
       <w:pPr>
@@ -5174,14 +5217,14 @@
       <w:pPr>
         <w:pStyle w:val="Heading2"/>
       </w:pPr>
-      <w:bookmarkStart w:id="9" w:name="_Toc90500044"/>
+      <w:bookmarkStart w:id="10" w:name="_Toc90500044"/>
       <w:r>
         <w:t>Thống kê</w:t>
       </w:r>
       <w:r>
         <w:t xml:space="preserve"> về mã nguồn</w:t>
       </w:r>
-      <w:bookmarkEnd w:id="9"/>
+      <w:bookmarkEnd w:id="10"/>
     </w:p>
     <w:p>
       <w:pPr>
@@ -6545,11 +6588,11 @@
       <w:pPr>
         <w:pStyle w:val="Heading2"/>
       </w:pPr>
-      <w:bookmarkStart w:id="10" w:name="_Toc90500045"/>
+      <w:bookmarkStart w:id="11" w:name="_Toc90500045"/>
       <w:r>
         <w:t>Thống kê về hợp tác</w:t>
       </w:r>
-      <w:bookmarkEnd w:id="10"/>
+      <w:bookmarkEnd w:id="11"/>
     </w:p>
     <w:p>
       <w:pPr>
@@ -7254,11 +7297,11 @@
       <w:pPr>
         <w:pStyle w:val="Heading2"/>
       </w:pPr>
-      <w:bookmarkStart w:id="11" w:name="_Toc90500046"/>
+      <w:bookmarkStart w:id="12" w:name="_Toc90500046"/>
       <w:r>
         <w:t>Kết quả chạy thử nghiệm</w:t>
       </w:r>
-      <w:bookmarkEnd w:id="11"/>
+      <w:bookmarkEnd w:id="12"/>
     </w:p>
     <w:p>
       <w:pPr>
@@ -7362,14 +7405,14 @@
       <w:pPr>
         <w:pStyle w:val="Heading2"/>
       </w:pPr>
-      <w:bookmarkStart w:id="12" w:name="_Toc90500047"/>
+      <w:bookmarkStart w:id="13" w:name="_Toc90500047"/>
       <w:r>
         <w:t>Phạm vi</w:t>
       </w:r>
       <w:r>
         <w:t xml:space="preserve"> dự án</w:t>
       </w:r>
-      <w:bookmarkEnd w:id="12"/>
+      <w:bookmarkEnd w:id="13"/>
     </w:p>
     <w:p>
       <w:pPr>
@@ -7429,24 +7472,24 @@
       <w:pPr>
         <w:pStyle w:val="Heading1"/>
       </w:pPr>
-      <w:bookmarkStart w:id="13" w:name="_Toc90500048"/>
+      <w:bookmarkStart w:id="14" w:name="_Toc90500048"/>
       <w:r>
         <w:t>Ước lượng</w:t>
       </w:r>
       <w:r>
         <w:t xml:space="preserve"> chung</w:t>
       </w:r>
-      <w:bookmarkEnd w:id="13"/>
+      <w:bookmarkEnd w:id="14"/>
     </w:p>
     <w:p>
       <w:pPr>
         <w:pStyle w:val="Heading2"/>
       </w:pPr>
-      <w:bookmarkStart w:id="14" w:name="_Toc90500049"/>
+      <w:bookmarkStart w:id="15" w:name="_Toc90500049"/>
       <w:r>
         <w:t>Ước lượng thời gian</w:t>
       </w:r>
-      <w:bookmarkEnd w:id="14"/>
+      <w:bookmarkEnd w:id="15"/>
     </w:p>
     <w:p>
       <w:pPr>
@@ -7575,11 +7618,11 @@
       <w:pPr>
         <w:pStyle w:val="Heading2"/>
       </w:pPr>
-      <w:bookmarkStart w:id="15" w:name="_Toc90500050"/>
+      <w:bookmarkStart w:id="16" w:name="_Toc90500050"/>
       <w:r>
         <w:t>Ước lượng rủi ro</w:t>
       </w:r>
-      <w:bookmarkEnd w:id="15"/>
+      <w:bookmarkEnd w:id="16"/>
     </w:p>
     <w:p>
       <w:pPr>
@@ -7704,7 +7747,7 @@
         </w:rPr>
         <w:t>Mức độ thiệt hại: Dự án có thể bị hủy bỏ nếu không tìm được người phù hợp thay thế nếu rủi ro xảy ra. Đối tác đồng thời cũng có thể hủy hợp đồng. Đội ngũ làm việc sẽ mất uy tín trong dự án.</w:t>
       </w:r>
-      <w:bookmarkStart w:id="16" w:name="_Toc90500052"/>
+      <w:bookmarkStart w:id="17" w:name="_Toc90500052"/>
     </w:p>
     <w:p>
       <w:pPr>
@@ -7726,7 +7769,7 @@
         <w:t>Giải pháp xử lý: Cần bổ sung thành viên tham gia chính của dự án và có các quy định ràng buộc kèm theo. Lập kế hoạch một cách rõ ràng, hoàn thành đầy đủ các bản đặc tả của hệ thống, để khi có người mới cùng tham gia dự án thì sẽ không tốn nhiều thời gian tìm hiểu từ đầu. Sử dụng các công cụ quản lý công việc.</w:t>
       </w:r>
     </w:p>
-    <w:bookmarkEnd w:id="16"/>
+    <w:bookmarkEnd w:id="17"/>
     <w:p>
       <w:pPr>
         <w:pStyle w:val="Heading3"/>
@@ -8324,11 +8367,11 @@
       <w:pPr>
         <w:pStyle w:val="Heading1"/>
       </w:pPr>
-      <w:bookmarkStart w:id="17" w:name="_Toc90500056"/>
+      <w:bookmarkStart w:id="18" w:name="_Toc90500056"/>
       <w:r>
         <w:t>Ước lượng giá thành</w:t>
       </w:r>
-      <w:bookmarkEnd w:id="17"/>
+      <w:bookmarkEnd w:id="18"/>
     </w:p>
     <w:p>
       <w:pPr>
@@ -8338,15 +8381,7 @@
         <w:t xml:space="preserve">Chi phí </w:t>
       </w:r>
       <w:r>
-        <w:t xml:space="preserve">phát </w:t>
-      </w:r>
-      <w:proofErr w:type="gramStart"/>
-      <w:r>
-        <w:t>triển  +</w:t>
-      </w:r>
-      <w:proofErr w:type="gramEnd"/>
-      <w:r>
-        <w:t xml:space="preserve">  Chi phí kiểm thử</w:t>
+        <w:t>phát triển  +  Chi phí kiểm thử</w:t>
       </w:r>
     </w:p>
     <w:p>
@@ -8487,11 +8522,11 @@
       <w:pPr>
         <w:pStyle w:val="Heading1"/>
       </w:pPr>
-      <w:bookmarkStart w:id="18" w:name="_Toc90500057"/>
+      <w:bookmarkStart w:id="19" w:name="_Toc90500057"/>
       <w:r>
         <w:t>Ước lượng chất lượng</w:t>
       </w:r>
-      <w:bookmarkEnd w:id="18"/>
+      <w:bookmarkEnd w:id="19"/>
     </w:p>
     <w:p>
       <w:pPr>
@@ -8757,11 +8792,11 @@
       <w:pPr>
         <w:pStyle w:val="Heading1"/>
       </w:pPr>
-      <w:bookmarkStart w:id="19" w:name="_Toc90500058"/>
+      <w:bookmarkStart w:id="20" w:name="_Toc90500058"/>
       <w:r>
         <w:t>Đóng dự án</w:t>
       </w:r>
-      <w:bookmarkEnd w:id="19"/>
+      <w:bookmarkEnd w:id="20"/>
     </w:p>
     <w:p>
       <w:r>
@@ -8772,11 +8807,11 @@
       <w:pPr>
         <w:pStyle w:val="Heading2"/>
       </w:pPr>
-      <w:bookmarkStart w:id="20" w:name="_Toc90500059"/>
+      <w:bookmarkStart w:id="21" w:name="_Toc90500059"/>
       <w:r>
         <w:t>Quản lý mã nguồn</w:t>
       </w:r>
-      <w:bookmarkEnd w:id="20"/>
+      <w:bookmarkEnd w:id="21"/>
     </w:p>
     <w:p>
       <w:pPr>
@@ -8864,15 +8899,7 @@
         <w:ind w:left="720"/>
       </w:pPr>
       <w:r>
-        <w:t xml:space="preserve">Nông Khánh </w:t>
-      </w:r>
-      <w:proofErr w:type="gramStart"/>
-      <w:r>
-        <w:t>An</w:t>
-      </w:r>
-      <w:proofErr w:type="gramEnd"/>
-      <w:r>
-        <w:t xml:space="preserve">: 9 </w:t>
+        <w:t xml:space="preserve">Nông Khánh An: 9 </w:t>
       </w:r>
     </w:p>
     <w:p>
@@ -9678,11 +9705,11 @@
       <w:pPr>
         <w:pStyle w:val="Heading2"/>
       </w:pPr>
-      <w:bookmarkStart w:id="21" w:name="_Toc90500060"/>
+      <w:bookmarkStart w:id="22" w:name="_Toc90500060"/>
       <w:r>
         <w:t>Quản lý công việc</w:t>
       </w:r>
-      <w:bookmarkEnd w:id="21"/>
+      <w:bookmarkEnd w:id="22"/>
     </w:p>
     <w:p>
       <w:pPr>
@@ -9874,15 +9901,7 @@
         <w:t>ố</w:t>
       </w:r>
       <w:r>
-        <w:t xml:space="preserve"> trí task </w:t>
-      </w:r>
-      <w:proofErr w:type="gramStart"/>
-      <w:r>
-        <w:t>theo</w:t>
-      </w:r>
-      <w:proofErr w:type="gramEnd"/>
-      <w:r>
-        <w:t xml:space="preserve"> Schedule</w:t>
+        <w:t xml:space="preserve"> trí task theo Schedule</w:t>
       </w:r>
     </w:p>
     <w:p>
@@ -9910,23 +9929,13 @@
         <w:t>ể</w:t>
       </w:r>
       <w:r>
-        <w:t xml:space="preserve">n UI </w:t>
-      </w:r>
-      <w:proofErr w:type="gramStart"/>
-      <w:r>
-        <w:t>theo</w:t>
-      </w:r>
-      <w:proofErr w:type="gramEnd"/>
-      <w:r>
-        <w:t xml:space="preserve"> glass style 15/11 </w:t>
+        <w:t xml:space="preserve">n UI theo glass style 15/11 </w:t>
       </w:r>
     </w:p>
     <w:p>
       <w:r>
         <w:t>Release: 21/11</w:t>
       </w:r>
-      <w:bookmarkStart w:id="22" w:name="_GoBack"/>
-      <w:bookmarkEnd w:id="22"/>
     </w:p>
     <w:p>
       <w:pPr>
@@ -9957,15 +9966,54 @@
           <w:lang w:eastAsia="en-US" w:bidi="ar-SA"/>
         </w:rPr>
       </w:pPr>
+    </w:p>
+    <w:p>
+      <w:r>
+        <w:t xml:space="preserve">1, </w:t>
+      </w:r>
+      <w:hyperlink r:id="rId20" w:history="1">
+        <w:r>
+          <w:rPr>
+            <w:rStyle w:val="Hyperlink"/>
+          </w:rPr>
+          <w:t>https://github.com/maniankara/xlsx2json</w:t>
+        </w:r>
+      </w:hyperlink>
+    </w:p>
+    <w:p>
+      <w:r>
+        <w:t xml:space="preserve">2, </w:t>
+      </w:r>
+      <w:hyperlink r:id="rId21" w:history="1">
+        <w:r>
+          <w:rPr>
+            <w:rStyle w:val="Hyperlink"/>
+          </w:rPr>
+          <w:t>https://www.unrealengine.com/en-US/blog/driving-gameplay-with-data-from-excel</w:t>
+        </w:r>
+      </w:hyperlink>
+    </w:p>
+    <w:p>
+      <w:r>
+        <w:t xml:space="preserve">3, </w:t>
+      </w:r>
+      <w:hyperlink r:id="rId22" w:history="1">
+        <w:r>
+          <w:rPr>
+            <w:rStyle w:val="Hyperlink"/>
+          </w:rPr>
+          <w:t>http://mana-break.blogspot.com/2014/06/power-of-json-in-game-development-items.html</w:t>
+        </w:r>
+      </w:hyperlink>
     </w:p>
     <w:p/>
     <w:sectPr>
-      <w:headerReference w:type="even" r:id="rId20"/>
-      <w:headerReference w:type="default" r:id="rId21"/>
-      <w:footerReference w:type="even" r:id="rId22"/>
-      <w:footerReference w:type="default" r:id="rId23"/>
-      <w:headerReference w:type="first" r:id="rId24"/>
-      <w:footerReference w:type="first" r:id="rId25"/>
+      <w:headerReference w:type="even" r:id="rId23"/>
+      <w:headerReference w:type="default" r:id="rId24"/>
+      <w:footerReference w:type="even" r:id="rId25"/>
+      <w:footerReference w:type="default" r:id="rId26"/>
+      <w:headerReference w:type="first" r:id="rId27"/>
+      <w:footerReference w:type="first" r:id="rId28"/>
       <w:footnotePr>
         <w:pos w:val="beneathText"/>
       </w:footnotePr>
@@ -16460,7 +16508,7 @@
 </file>
 
 <file path=customXml/itemProps4.xml><?xml version="1.0" encoding="utf-8"?>
-<ds:datastoreItem xmlns:ds="http://schemas.openxmlformats.org/officeDocument/2006/customXml" ds:itemID="{043C3ADF-672F-4B0F-89BC-83D15772EAA7}">
+<ds:datastoreItem xmlns:ds="http://schemas.openxmlformats.org/officeDocument/2006/customXml" ds:itemID="{950A426C-BDFC-481C-890E-D843FBDD7FB3}">
   <ds:schemaRefs>
     <ds:schemaRef ds:uri="http://schemas.openxmlformats.org/officeDocument/2006/bibliography"/>
   </ds:schemaRefs>

</xml_diff>